<commit_message>
Mi parte del escrito.
</commit_message>
<xml_diff>
--- a/Epigenomica/Proyecto_Epigenomica.docx
+++ b/Epigenomica/Proyecto_Epigenomica.docx
@@ -94,7 +94,6 @@
       <w:r>
         <w:rPr>
           <w:rFonts w:hint="default"/>
-          <w:lang/>
         </w:rPr>
         <w:t>z</w:t>
       </w:r>
@@ -124,7 +123,6 @@
       <w:r>
         <w:rPr>
           <w:rFonts w:hint="default"/>
-          <w:lang/>
         </w:rPr>
         <w:t>,</w:t>
       </w:r>
@@ -134,7 +132,6 @@
       <w:r>
         <w:rPr>
           <w:rFonts w:hint="default"/>
-          <w:lang/>
         </w:rPr>
         <w:t xml:space="preserve"> los</w:t>
       </w:r>
@@ -144,7 +141,6 @@
       <w:r>
         <w:rPr>
           <w:rFonts w:hint="default"/>
-          <w:lang/>
         </w:rPr>
         <w:t>s</w:t>
       </w:r>
@@ -154,7 +150,6 @@
       <w:r>
         <w:rPr>
           <w:rFonts w:hint="default"/>
-          <w:lang/>
         </w:rPr>
         <w:t>,</w:t>
       </w:r>
@@ -175,7 +170,6 @@
       <w:r>
         <w:rPr>
           <w:rFonts w:hint="default"/>
-          <w:lang/>
         </w:rPr>
         <w:t>que</w:t>
       </w:r>
@@ -218,7 +212,6 @@
       <w:r>
         <w:rPr>
           <w:rFonts w:hint="default"/>
-          <w:lang/>
         </w:rPr>
         <w:t>.</w:t>
       </w:r>
@@ -228,7 +221,6 @@
       <w:r>
         <w:rPr>
           <w:rFonts w:hint="default"/>
-          <w:lang/>
         </w:rPr>
         <w:t xml:space="preserve"> </w:t>
       </w:r>
@@ -238,7 +230,6 @@
       <w:r>
         <w:rPr>
           <w:rFonts w:hint="default"/>
-          <w:lang/>
         </w:rPr>
         <w:t>,</w:t>
       </w:r>
@@ -248,7 +239,6 @@
       <w:r>
         <w:rPr>
           <w:rFonts w:hint="default"/>
-          <w:lang/>
         </w:rPr>
         <w:t>s</w:t>
       </w:r>
@@ -267,7 +257,6 @@
       <w:r>
         <w:rPr>
           <w:rFonts w:hint="default"/>
-          <w:lang/>
         </w:rPr>
         <w:t>tre</w:t>
       </w:r>
@@ -277,7 +266,6 @@
       <w:r>
         <w:rPr>
           <w:rFonts w:hint="default"/>
-          <w:lang/>
         </w:rPr>
         <w:t xml:space="preserve"> hay</w:t>
       </w:r>
@@ -287,7 +275,6 @@
       <w:r>
         <w:rPr>
           <w:rFonts w:hint="default"/>
-          <w:lang/>
         </w:rPr>
         <w:t>,</w:t>
       </w:r>
@@ -297,7 +284,6 @@
       <w:r>
         <w:rPr>
           <w:rFonts w:hint="default"/>
-          <w:lang/>
         </w:rPr>
         <w:t>s</w:t>
       </w:r>
@@ -307,7 +293,6 @@
       <w:r>
         <w:rPr>
           <w:rFonts w:hint="default"/>
-          <w:lang/>
         </w:rPr>
         <w:t xml:space="preserve">dicho de </w:t>
       </w:r>
@@ -317,7 +302,6 @@
       <w:r>
         <w:rPr>
           <w:rFonts w:hint="default"/>
-          <w:lang/>
         </w:rPr>
         <w:t>ra</w:t>
       </w:r>
@@ -327,7 +311,6 @@
       <w:r>
         <w:rPr>
           <w:rFonts w:hint="default"/>
-          <w:lang/>
         </w:rPr>
         <w:t>ra</w:t>
       </w:r>
@@ -954,7 +937,6 @@
       <w:r>
         <w:rPr>
           <w:rFonts w:hint="default"/>
-          <w:lang/>
         </w:rPr>
         <w:t xml:space="preserve">opción </w:t>
       </w:r>
@@ -964,7 +946,6 @@
       <w:r>
         <w:rPr>
           <w:rFonts w:hint="default"/>
-          <w:lang/>
         </w:rPr>
         <w:t>,</w:t>
       </w:r>
@@ -974,7 +955,6 @@
       <w:r>
         <w:rPr>
           <w:rFonts w:hint="default"/>
-          <w:lang/>
         </w:rPr>
         <w:t>d</w:t>
       </w:r>
@@ -984,7 +964,6 @@
       <w:r>
         <w:rPr>
           <w:rFonts w:hint="default"/>
-          <w:lang/>
         </w:rPr>
         <w:t>s</w:t>
       </w:r>
@@ -994,7 +973,6 @@
       <w:r>
         <w:rPr>
           <w:rFonts w:hint="default"/>
-          <w:lang/>
         </w:rPr>
         <w:t>,</w:t>
       </w:r>
@@ -1004,7 +982,6 @@
       <w:r>
         <w:rPr>
           <w:rFonts w:hint="default"/>
-          <w:lang/>
         </w:rPr>
         <w:t>t</w:t>
       </w:r>
@@ -1664,7 +1641,6 @@
       <w:r>
         <w:rPr>
           <w:rFonts w:hint="default"/>
-          <w:lang/>
         </w:rPr>
         <w:t>t</w:t>
       </w:r>
@@ -1674,7 +1650,6 @@
       <w:r>
         <w:rPr>
           <w:rFonts w:hint="default"/>
-          <w:lang/>
         </w:rPr>
         <w:t xml:space="preserve">realizó </w:t>
       </w:r>
@@ -1687,20 +1662,20 @@
         <w:pStyle w:val="4"/>
       </w:pPr>
       <w:r>
-        <w:pict>
-          <v:shape id="ole_rId10" o:spid="_x0000_s1026" o:spt="75" type="#_x0000_t75" style="height:215.2pt;width:470pt;" o:ole="t" filled="f" coordsize="21600,21600">
+        <w:object>
+          <v:shape id="_x0000_i1025" o:spt="75" type="#_x0000_t75" style="height:215.2pt;width:470pt;" o:ole="t" filled="f" coordsize="21600,21600">
             <v:path/>
             <v:fill on="f" focussize="0,0"/>
             <v:stroke/>
             <v:imagedata r:id="rId9" o:title=""/>
-            <o:lock v:ext="edit"/>
+            <o:lock v:ext="edit" aspectratio="t"/>
             <w10:wrap type="none"/>
             <w10:anchorlock/>
           </v:shape>
-          <o:OLEObject Type="Embed" ProgID="Excel.Sheet.12" ShapeID="ole_rId10" DrawAspect="Content" ObjectID="_1468075725" r:id="rId8">
+          <o:OLEObject Type="Embed" ProgID="Excel.Sheet.12" ShapeID="_x0000_i1025" DrawAspect="Content" ObjectID="_1468075725" r:id="rId8">
             <o:LockedField>false</o:LockedField>
           </o:OLEObject>
-        </w:pict>
+        </w:object>
       </w:r>
     </w:p>
     <w:p>
@@ -1713,7 +1688,6 @@
       <w:r>
         <w:rPr>
           <w:rFonts w:hint="default"/>
-          <w:lang/>
         </w:rPr>
         <w:t>, se</w:t>
       </w:r>
@@ -1723,7 +1697,6 @@
       <w:r>
         <w:rPr>
           <w:rFonts w:hint="default"/>
-          <w:lang/>
         </w:rPr>
         <w:t>ue</w:t>
       </w:r>
@@ -1733,7 +1706,6 @@
       <w:r>
         <w:rPr>
           <w:rFonts w:hint="default"/>
-          <w:lang/>
         </w:rPr>
         <w:t xml:space="preserve"> </w:t>
       </w:r>
@@ -1743,7 +1715,6 @@
       <w:r>
         <w:rPr>
           <w:rFonts w:hint="default"/>
-          <w:lang/>
         </w:rPr>
         <w:t>s</w:t>
       </w:r>
@@ -1753,7 +1724,6 @@
       <w:r>
         <w:rPr>
           <w:rFonts w:hint="default"/>
-          <w:lang/>
         </w:rPr>
         <w:t>s</w:t>
       </w:r>
@@ -1763,7 +1733,6 @@
       <w:r>
         <w:rPr>
           <w:rFonts w:hint="default"/>
-          <w:lang/>
         </w:rPr>
         <w:t>por</w:t>
       </w:r>
@@ -1773,7 +1742,6 @@
       <w:r>
         <w:rPr>
           <w:rFonts w:hint="default"/>
-          <w:lang/>
         </w:rPr>
         <w:t xml:space="preserve">de </w:t>
       </w:r>
@@ -1783,7 +1751,6 @@
       <w:r>
         <w:rPr>
           <w:rFonts w:hint="default"/>
-          <w:lang/>
         </w:rPr>
         <w:t>s</w:t>
       </w:r>
@@ -1793,7 +1760,6 @@
       <w:r>
         <w:rPr>
           <w:rFonts w:hint="default"/>
-          <w:lang/>
         </w:rPr>
         <w:t>s</w:t>
       </w:r>
@@ -1803,7 +1769,6 @@
       <w:r>
         <w:rPr>
           <w:rFonts w:hint="default"/>
-          <w:lang/>
         </w:rPr>
         <w:t>pbs</w:t>
       </w:r>
@@ -1822,7 +1787,6 @@
         <w:rPr>
           <w:rFonts w:hint="default"/>
           <w:color w:val="000000"/>
-          <w:lang/>
         </w:rPr>
         <w:t>s</w:t>
       </w:r>
@@ -1836,7 +1800,6 @@
         <w:rPr>
           <w:rFonts w:hint="default"/>
           <w:color w:val="000000"/>
-          <w:lang/>
         </w:rPr>
         <w:t>s</w:t>
       </w:r>
@@ -1858,7 +1821,6 @@
         <w:rPr>
           <w:rFonts w:hint="default"/>
           <w:color w:val="000000"/>
-          <w:lang/>
         </w:rPr>
         <w:t>s</w:t>
       </w:r>
@@ -2201,26 +2163,12 @@
         <w:rPr>
           <w:color w:val="000000"/>
         </w:rPr>
-        <w:t xml:space="preserve">Entre los resultados </w:t>
-      </w:r>
-      <w:r>
-        <w:rPr>
-          <w:color w:val="000000"/>
-          <w:lang/>
-        </w:rPr>
-        <w:t>obtenidos</w:t>
-      </w:r>
-      <w:r>
-        <w:rPr>
-          <w:color w:val="000000"/>
-        </w:rPr>
-        <w:t xml:space="preserve"> de la anotación, </w:t>
-      </w:r>
-      <w:r>
-        <w:rPr>
-          <w:rFonts w:hint="default"/>
-          <w:color w:val="000000"/>
-          <w:lang/>
+        <w:t xml:space="preserve">Entre los resultados obtenidos de la anotación, </w:t>
+      </w:r>
+      <w:r>
+        <w:rPr>
+          <w:rFonts w:hint="default"/>
+          <w:color w:val="000000"/>
         </w:rPr>
         <w:t xml:space="preserve">se </w:t>
       </w:r>
@@ -2234,7 +2182,6 @@
         <w:rPr>
           <w:rFonts w:hint="default"/>
           <w:color w:val="000000"/>
-          <w:lang/>
         </w:rPr>
         <w:t>ue</w:t>
       </w:r>
@@ -2248,7 +2195,6 @@
         <w:rPr>
           <w:rFonts w:hint="default"/>
           <w:color w:val="000000"/>
-          <w:lang/>
         </w:rPr>
         <w:t xml:space="preserve">se </w:t>
       </w:r>
@@ -2262,7 +2208,6 @@
         <w:rPr>
           <w:rFonts w:hint="default"/>
           <w:color w:val="000000"/>
-          <w:lang/>
         </w:rPr>
         <w:t>ue</w:t>
       </w:r>
@@ -2276,7 +2221,6 @@
         <w:rPr>
           <w:rFonts w:hint="default"/>
           <w:color w:val="000000"/>
-          <w:lang/>
         </w:rPr>
         <w:t>ó</w:t>
       </w:r>
@@ -2290,7 +2234,6 @@
         <w:rPr>
           <w:rFonts w:hint="default"/>
           <w:color w:val="000000"/>
-          <w:lang/>
         </w:rPr>
         <w:t xml:space="preserve"> y</w:t>
       </w:r>
@@ -2304,7 +2247,6 @@
         <w:rPr>
           <w:rFonts w:hint="default"/>
           <w:color w:val="000000"/>
-          <w:lang/>
         </w:rPr>
         <w:t xml:space="preserve">de que </w:t>
       </w:r>
@@ -2326,7 +2268,6 @@
         <w:rPr>
           <w:rFonts w:hint="default"/>
           <w:color w:val="000000"/>
-          <w:lang/>
         </w:rPr>
         <w:t>,</w:t>
       </w:r>
@@ -2340,7 +2281,6 @@
         <w:rPr>
           <w:rFonts w:hint="default"/>
           <w:color w:val="000000"/>
-          <w:lang/>
         </w:rPr>
         <w:t xml:space="preserve"> </w:t>
       </w:r>
@@ -2354,7 +2294,6 @@
         <w:rPr>
           <w:rFonts w:hint="default"/>
           <w:color w:val="000000"/>
-          <w:lang/>
         </w:rPr>
         <w:t>E</w:t>
       </w:r>
@@ -2463,26 +2402,12 @@
         <w:rPr>
           <w:color w:val="000000"/>
         </w:rPr>
-        <w:t xml:space="preserve">Asimismo, las islas CpG son regiones del genoma con un alto contenido en GC </w:t>
-      </w:r>
-      <w:r>
-        <w:rPr>
-          <w:color w:val="000000"/>
-          <w:lang/>
-        </w:rPr>
-        <w:t>susceptibles</w:t>
-      </w:r>
-      <w:r>
-        <w:rPr>
-          <w:color w:val="000000"/>
-        </w:rPr>
-        <w:t xml:space="preserve"> de ser metiladas para regular epigenéticamente el estado de condensación de la cromatina. Estos elementos genómicos se sitúan especialmente en los promotores. En la Figura 6</w:t>
-      </w:r>
-      <w:r>
-        <w:rPr>
-          <w:rFonts w:hint="default"/>
-          <w:color w:val="000000"/>
-          <w:lang/>
+        <w:t>Asimismo, las islas CpG son regiones del genoma con un alto contenido en GC susceptibles de ser metiladas para regular epigenéticamente el estado de condensación de la cromatina. Estos elementos genómicos se sitúan especialmente en los promotores. En la Figura 6</w:t>
+      </w:r>
+      <w:r>
+        <w:rPr>
+          <w:rFonts w:hint="default"/>
+          <w:color w:val="000000"/>
         </w:rPr>
         <w:t>,</w:t>
       </w:r>
@@ -2496,7 +2421,6 @@
         <w:rPr>
           <w:rFonts w:hint="default"/>
           <w:color w:val="000000"/>
-          <w:lang/>
         </w:rPr>
         <w:t>a</w:t>
       </w:r>
@@ -2510,7 +2434,6 @@
         <w:rPr>
           <w:rFonts w:hint="default"/>
           <w:color w:val="000000"/>
-          <w:lang/>
         </w:rPr>
         <w:t>ó</w:t>
       </w:r>
@@ -2518,26 +2441,12 @@
         <w:rPr>
           <w:color w:val="000000"/>
         </w:rPr>
-        <w:t xml:space="preserve">n “interCGI” hace referencia al resto de anotaciones diferentes a islas CpG, y se puede </w:t>
-      </w:r>
-      <w:r>
-        <w:rPr>
-          <w:color w:val="000000"/>
-          <w:lang/>
-        </w:rPr>
-        <w:t>comprobar</w:t>
-      </w:r>
-      <w:r>
-        <w:rPr>
-          <w:color w:val="000000"/>
-        </w:rPr>
-        <w:t xml:space="preserve"> que es menor en nuestro datos. De nuevo, los resultados señalan que el </w:t>
-      </w:r>
-      <w:r>
-        <w:rPr>
-          <w:rFonts w:hint="default"/>
-          <w:color w:val="000000"/>
-          <w:lang/>
+        <w:t xml:space="preserve">n “interCGI” hace referencia al resto de anotaciones diferentes a islas CpG, y se puede comprobar que es menor en nuestro datos. De nuevo, los resultados señalan que el </w:t>
+      </w:r>
+      <w:r>
+        <w:rPr>
+          <w:rFonts w:hint="default"/>
+          <w:color w:val="000000"/>
         </w:rPr>
         <w:t>E</w:t>
       </w:r>
@@ -3042,7 +2951,6 @@
       <w:r>
         <w:rPr>
           <w:rFonts w:hint="default"/>
-          <w:lang/>
         </w:rPr>
         <w:t xml:space="preserve">de </w:t>
       </w:r>
@@ -3052,7 +2960,6 @@
       <w:r>
         <w:rPr>
           <w:rFonts w:hint="default"/>
-          <w:lang/>
         </w:rPr>
         <w:t>n</w:t>
       </w:r>
@@ -3062,7 +2969,6 @@
       <w:r>
         <w:rPr>
           <w:rFonts w:hint="default"/>
-          <w:lang/>
         </w:rPr>
         <w:t>E</w:t>
       </w:r>
@@ -3075,21 +2981,11 @@
         <w:pStyle w:val="4"/>
       </w:pPr>
       <w:r>
-        <w:t xml:space="preserve">Asimismo, la herramienta web GREAT v4.0.4 permite anotar los segmentos con los términos GO de localización celular, función molecular, proceso biológico y fenotipos humanos. GREAT se encarga de realizar la anotación de los segmentos mediante cálculos </w:t>
-      </w:r>
-      <w:r>
-        <w:rPr>
-          <w:lang/>
-        </w:rPr>
-        <w:t>estadísticos</w:t>
-      </w:r>
-      <w:r>
-        <w:t xml:space="preserve"> generados por la asociación de regiones genómicas (segmentos) con genes cercanos. La asociación tiene dos pasos</w:t>
-      </w:r>
-      <w:r>
-        <w:rPr>
-          <w:rFonts w:hint="default"/>
-          <w:lang/>
+        <w:t>Asimismo, la herramienta web GREAT v4.0.4 permite anotar los segmentos con los términos GO de localización celular, función molecular, proceso biológico y fenotipos humanos. GREAT se encarga de realizar la anotación de los segmentos mediante cálculos estadísticos generados por la asociación de regiones genómicas (segmentos) con genes cercanos. La asociación tiene dos pasos</w:t>
+      </w:r>
+      <w:r>
+        <w:rPr>
+          <w:rFonts w:hint="default"/>
         </w:rPr>
         <w:t>:</w:t>
       </w:r>
@@ -3099,7 +2995,6 @@
       <w:r>
         <w:rPr>
           <w:rFonts w:hint="default"/>
-          <w:lang/>
         </w:rPr>
         <w:t>,</w:t>
       </w:r>
@@ -3117,7 +3012,6 @@
       <w:r>
         <w:rPr>
           <w:rFonts w:hint="default"/>
-          <w:lang/>
         </w:rPr>
         <w:t>n</w:t>
       </w:r>
@@ -3127,7 +3021,6 @@
       <w:r>
         <w:rPr>
           <w:rFonts w:hint="default"/>
-          <w:lang/>
         </w:rPr>
         <w:t>s</w:t>
       </w:r>
@@ -3137,7 +3030,6 @@
       <w:r>
         <w:rPr>
           <w:rFonts w:hint="default"/>
-          <w:lang/>
         </w:rPr>
         <w:t>s</w:t>
       </w:r>
@@ -3373,7 +3265,6 @@
       <w:r>
         <w:rPr>
           <w:rFonts w:hint="default"/>
-          <w:lang/>
         </w:rPr>
         <w:t>present</w:t>
       </w:r>
@@ -3383,7 +3274,6 @@
       <w:r>
         <w:rPr>
           <w:rFonts w:hint="default"/>
-          <w:lang/>
         </w:rPr>
         <w:t>s en</w:t>
       </w:r>
@@ -3623,7 +3513,6 @@
       <w:r>
         <w:rPr>
           <w:rFonts w:hint="default"/>
-          <w:lang/>
         </w:rPr>
         <w:t>, se</w:t>
       </w:r>
@@ -3640,7 +3529,6 @@
         <w:rPr>
           <w:rFonts w:hint="default"/>
           <w:color w:val="000000"/>
-          <w:lang/>
         </w:rPr>
         <w:t>s</w:t>
       </w:r>
@@ -3654,7 +3542,6 @@
         <w:rPr>
           <w:rFonts w:hint="default"/>
           <w:color w:val="000000"/>
-          <w:lang/>
         </w:rPr>
         <w:t>s</w:t>
       </w:r>
@@ -3670,7 +3557,6 @@
       <w:r>
         <w:rPr>
           <w:rFonts w:hint="default"/>
-          <w:lang/>
         </w:rPr>
         <w:t xml:space="preserve"> </w:t>
       </w:r>
@@ -3680,7 +3566,6 @@
       <w:r>
         <w:rPr>
           <w:rFonts w:hint="default"/>
-          <w:lang/>
         </w:rPr>
         <w:t xml:space="preserve"> </w:t>
       </w:r>
@@ -3698,7 +3583,6 @@
       <w:r>
         <w:rPr>
           <w:rFonts w:hint="default"/>
-          <w:lang/>
         </w:rPr>
         <w:t xml:space="preserve"> se</w:t>
       </w:r>
@@ -3708,7 +3592,6 @@
       <w:r>
         <w:rPr>
           <w:rFonts w:hint="default"/>
-          <w:lang/>
         </w:rPr>
         <w:t>,</w:t>
       </w:r>
@@ -3718,7 +3601,6 @@
       <w:r>
         <w:rPr>
           <w:rFonts w:hint="default"/>
-          <w:lang/>
         </w:rPr>
         <w:t xml:space="preserve">hay </w:t>
       </w:r>
@@ -3728,7 +3610,6 @@
       <w:r>
         <w:rPr>
           <w:rFonts w:hint="default"/>
-          <w:lang/>
         </w:rPr>
         <w:t>,</w:t>
       </w:r>
@@ -4426,7 +4307,6 @@
       <w:r>
         <w:rPr>
           <w:rFonts w:hint="default"/>
-          <w:lang/>
         </w:rPr>
         <w:t>, se</w:t>
       </w:r>
@@ -4436,17 +4316,120 @@
       <w:r>
         <w:rPr>
           <w:rFonts w:hint="default"/>
-          <w:lang/>
         </w:rPr>
         <w:t>n</w:t>
       </w:r>
       <w:r>
-        <w:t xml:space="preserve"> segmentos de DNase I de monocitos CD14+ de la versión del genoma hg19 procedentes de ENCODE. El solapamiento entre nuestros segmentos y los de la DNase I </w:t>
-      </w:r>
-      <w:bookmarkStart w:id="12" w:name="_GoBack"/>
-      <w:bookmarkEnd w:id="12"/>
-      <w:r>
-        <w:t>permite conocer qué segmentos de E1 se encuentran accesibles a la maquinaria de transcripción. El solapamiento se calcula de forma equivalente a la realizada en el paso 1. Sin embargo, dado que la lognitud de los segmentos procedentes de la DNase I no son uniformes (media 606 pb)  y son superiores a los 200 pb de los segmentos del E1, seleccionamos como archivo de referencia el archivo con los segmentos de E1. De este modo, procedemos a buscar aquellos segmentos de E1 que solapan con la DNase I y no al revés. Esto además nos permite aplicar una fracción mínima de solapamiento de 100 pb, de modo que se solo se seleccionen aquellos segmentos de E1 que al menos solapan en 100 pb con segmentos de DNAse I.  Este valor se estableció a partir del estudio de la variación del número de segmentos y pares de bases solapantes a medida que aumentamos la fracción solapante.</w:t>
+        <w:t xml:space="preserve"> segmentos de DNase I de monocitos CD14+ de la versión del genoma hg19 procedentes de ENCODE. El solapamiento entre nuestros segmentos y los de la DNase I permite conocer qué segmentos de E1 se encuentran accesibles a la maquinaria de transcripción. El solapamiento se calcula de forma equivalente a la realizada en el paso 1. Sin embargo, dado que la </w:t>
+      </w:r>
+      <w:r>
+        <w:rPr>
+          <w:lang/>
+        </w:rPr>
+        <w:t>longitud</w:t>
+      </w:r>
+      <w:r>
+        <w:t xml:space="preserve"> de los segmentos procedentes de la DNase I no son uniformes (media </w:t>
+      </w:r>
+      <w:r>
+        <w:rPr>
+          <w:rFonts w:hint="default"/>
+          <w:lang/>
+        </w:rPr>
+        <w:t xml:space="preserve">de </w:t>
+      </w:r>
+      <w:r>
+        <w:t>606 pb</w:t>
+      </w:r>
+      <w:r>
+        <w:rPr>
+          <w:rFonts w:hint="default"/>
+          <w:lang/>
+        </w:rPr>
+        <w:t>s</w:t>
+      </w:r>
+      <w:r>
+        <w:t>) y son superiores a los 200 pb</w:t>
+      </w:r>
+      <w:r>
+        <w:rPr>
+          <w:rFonts w:hint="default"/>
+          <w:lang/>
+        </w:rPr>
+        <w:t>s</w:t>
+      </w:r>
+      <w:r>
+        <w:t xml:space="preserve"> de los segmentos del E1, </w:t>
+      </w:r>
+      <w:r>
+        <w:rPr>
+          <w:rFonts w:hint="default"/>
+          <w:lang/>
+        </w:rPr>
+        <w:t xml:space="preserve">se </w:t>
+      </w:r>
+      <w:r>
+        <w:t xml:space="preserve">selecciona como archivo de referencia el archivo con los segmentos de E1. De este modo, </w:t>
+      </w:r>
+      <w:r>
+        <w:rPr>
+          <w:rFonts w:hint="default"/>
+          <w:lang/>
+        </w:rPr>
+        <w:t xml:space="preserve">se </w:t>
+      </w:r>
+      <w:r>
+        <w:t>procede a buscar aquellos segmentos de E1 que solapan con la DNase I y no al revés. Esto</w:t>
+      </w:r>
+      <w:r>
+        <w:rPr>
+          <w:rFonts w:hint="default"/>
+          <w:lang/>
+        </w:rPr>
+        <w:t>,</w:t>
+      </w:r>
+      <w:r>
+        <w:t xml:space="preserve"> además</w:t>
+      </w:r>
+      <w:r>
+        <w:rPr>
+          <w:rFonts w:hint="default"/>
+          <w:lang/>
+        </w:rPr>
+        <w:t>,</w:t>
+      </w:r>
+      <w:r>
+        <w:t xml:space="preserve"> permite aplicar una fracción mínima de solapamiento de 100 pb</w:t>
+      </w:r>
+      <w:r>
+        <w:rPr>
+          <w:rFonts w:hint="default"/>
+          <w:lang/>
+        </w:rPr>
+        <w:t>s</w:t>
+      </w:r>
+      <w:r>
+        <w:t>, de modo que solo se seleccionen aquellos segmentos de E1 que al menos solapan en 100 pb</w:t>
+      </w:r>
+      <w:r>
+        <w:rPr>
+          <w:rFonts w:hint="default"/>
+          <w:lang/>
+        </w:rPr>
+        <w:t>s</w:t>
+      </w:r>
+      <w:r>
+        <w:t xml:space="preserve"> con segmentos de DNAse I. Este valor se estableció a partir del estudio de la variación del número de segmentos y pares de bases solapantes a medida que</w:t>
+      </w:r>
+      <w:r>
+        <w:rPr>
+          <w:rFonts w:hint="default"/>
+          <w:lang/>
+        </w:rPr>
+        <w:t xml:space="preserve"> </w:t>
+      </w:r>
+      <w:r>
+        <w:t>aumenta la fracción solapante.</w:t>
       </w:r>
     </w:p>
     <w:p>
@@ -4588,15 +4571,125 @@
         <w:pStyle w:val="4"/>
       </w:pPr>
       <w:r>
-        <w:t xml:space="preserve">En las dos imágenes anteriores comprobamos que el número de regiones solapantes disminuye a medida que somos más restrictivos con la fracción mínima solapante. Cabe destacar, que el cambio del número de segmentos solapantes es lineal, mientras que el número de pares de bases solapantes disminuye de forma curvilínea, siendo la caída  suave al principio y brusca al final. Esto puede explicarse por el hecho de que, a medida que aumentamos la fracción mínima solapante el número de segmentos que dejan de solapar disminuye de forma progresiva y equivalente, pero el número de pares de bases que se pierden con esos segmentos es cada vez mayor, haciendo más brusca la caída. Con estos resultados, consideramos que es adecuado establecer como fracción mínima de solapamiento 0.5, lo que equivale a restringir el solapamiento a 100 pb como mínimo. </w:t>
-      </w:r>
-    </w:p>
-    <w:p>
-      <w:pPr>
-        <w:pStyle w:val="4"/>
-      </w:pPr>
-      <w:r>
-        <w:t xml:space="preserve">Igualmente, antes de proceder a calcular el solapamiento se procedió a estudiar la calidad de los picos presentes en el archivo procedente de ENCODE. En la Figura 12 se comprueba que la todos los picos presentan una calidad superior a 500, encontrándose la mayoría e el rando 500-600. De este modo, ningún pico es eliminado pues la calidad media se sitúa en el rango 100-1000 recomendado por ENCODE. </w:t>
+        <w:t xml:space="preserve">En las dos imágenes anteriores </w:t>
+      </w:r>
+      <w:r>
+        <w:rPr>
+          <w:rFonts w:hint="default"/>
+          <w:lang/>
+        </w:rPr>
+        <w:t xml:space="preserve">se </w:t>
+      </w:r>
+      <w:r>
+        <w:t>compr</w:t>
+      </w:r>
+      <w:r>
+        <w:rPr>
+          <w:rFonts w:hint="default"/>
+          <w:lang/>
+        </w:rPr>
+        <w:t>ue</w:t>
+      </w:r>
+      <w:r>
+        <w:t xml:space="preserve">ba que el número de regiones solapantes disminuye a medida que </w:t>
+      </w:r>
+      <w:r>
+        <w:rPr>
+          <w:rFonts w:hint="default"/>
+          <w:lang/>
+        </w:rPr>
+        <w:t xml:space="preserve">se es </w:t>
+      </w:r>
+      <w:r>
+        <w:t>más restrictiv</w:t>
+      </w:r>
+      <w:r>
+        <w:rPr>
+          <w:rFonts w:hint="default"/>
+          <w:lang/>
+        </w:rPr>
+        <w:t>o</w:t>
+      </w:r>
+      <w:r>
+        <w:t xml:space="preserve"> con la fracción mínima solapante. Cabe destacar que el cambio del número de segmentos solapantes es lineal, mientras que el número de pares de bases solapantes disminuye de forma curvilínea, siendo la caída suave al principio y brusca al final. Esto puede explicarse por el hecho de que, a medida que aumenta la fracción mínima solapante</w:t>
+      </w:r>
+      <w:r>
+        <w:rPr>
+          <w:rFonts w:hint="default"/>
+          <w:lang/>
+        </w:rPr>
+        <w:t>,</w:t>
+      </w:r>
+      <w:r>
+        <w:t xml:space="preserve"> el número de segmentos que dejan de solapar disminuye de forma progresiva y equivalente, pero el número de pares de bases que se pierden con esos segmentos es cada vez mayor, haciendo más brusca la caída. Con estos resultados, </w:t>
+      </w:r>
+      <w:r>
+        <w:rPr>
+          <w:rFonts w:hint="default"/>
+          <w:lang/>
+        </w:rPr>
+        <w:t xml:space="preserve">se </w:t>
+      </w:r>
+      <w:r>
+        <w:t>considera que es adecuado establecer como fracción mínima de solapamiento 0.5, lo que equivale a restringir el solapamiento a 100 pb</w:t>
+      </w:r>
+      <w:r>
+        <w:rPr>
+          <w:rFonts w:hint="default"/>
+          <w:lang/>
+        </w:rPr>
+        <w:t>s</w:t>
+      </w:r>
+      <w:r>
+        <w:t xml:space="preserve"> como mínimo. </w:t>
+      </w:r>
+    </w:p>
+    <w:p>
+      <w:pPr>
+        <w:pStyle w:val="4"/>
+      </w:pPr>
+      <w:r>
+        <w:t>Igualmente, antes de proceder a calcular el solapamiento</w:t>
+      </w:r>
+      <w:r>
+        <w:rPr>
+          <w:rFonts w:hint="default"/>
+          <w:lang/>
+        </w:rPr>
+        <w:t>,</w:t>
+      </w:r>
+      <w:r>
+        <w:t xml:space="preserve"> se procedió a estudiar la calidad de los picos presentes en el archivo procedente de ENCODE. En la Figura 12 se comprueba que todos los picos presentan una calidad superior a 500, encontrándose la mayoría e</w:t>
+      </w:r>
+      <w:r>
+        <w:rPr>
+          <w:rFonts w:hint="default"/>
+          <w:lang/>
+        </w:rPr>
+        <w:t>n</w:t>
+      </w:r>
+      <w:r>
+        <w:t xml:space="preserve"> el ran</w:t>
+      </w:r>
+      <w:r>
+        <w:rPr>
+          <w:rFonts w:hint="default"/>
+          <w:lang/>
+        </w:rPr>
+        <w:t>g</w:t>
+      </w:r>
+      <w:r>
+        <w:t>o 500-600. De este modo, ningún pico es eliminado</w:t>
+      </w:r>
+      <w:r>
+        <w:rPr>
+          <w:rFonts w:hint="default"/>
+          <w:lang/>
+        </w:rPr>
+        <w:t>,</w:t>
+      </w:r>
+      <w:r>
+        <w:t xml:space="preserve"> pues la calidad media se sitúa en el rango 100-1000 recomendado por ENCODE. </w:t>
       </w:r>
     </w:p>
     <w:p>
@@ -4877,7 +4970,87 @@
         <w:pStyle w:val="4"/>
       </w:pPr>
       <w:r>
-        <w:t xml:space="preserve">Una vez se han explorado los datos descargados de ENCODE, procedemos a calcular el porcentaje de solapamiento entre nuestros segmentos y los picos de DNase I.  El solapamiento en función de los segmentos es de 85% y en función de pares de base de 75%. En cualquiera de los casos, queda claro que nuestros segmentos se encuentran de forma abundante en regiones accesibles de la cromatina, apoyando la hipótesis de que el estado 1 corresponde a regiones transcripcionalmente activas. </w:t>
+        <w:t xml:space="preserve">Una vez se han explorado los datos descargados de ENCODE, </w:t>
+      </w:r>
+      <w:r>
+        <w:rPr>
+          <w:rFonts w:hint="default"/>
+          <w:lang/>
+        </w:rPr>
+        <w:t xml:space="preserve">se </w:t>
+      </w:r>
+      <w:r>
+        <w:t>procede a calcular el porcentaje de solapamiento entre nuestros segmentos y los picos de DNase I. El solapamiento en función de los segmentos es de</w:t>
+      </w:r>
+      <w:r>
+        <w:rPr>
+          <w:rFonts w:hint="default"/>
+          <w:lang/>
+        </w:rPr>
+        <w:t>l</w:t>
+      </w:r>
+      <w:r>
+        <w:t xml:space="preserve"> 85%</w:t>
+      </w:r>
+      <w:r>
+        <w:rPr>
+          <w:rFonts w:hint="default"/>
+          <w:lang/>
+        </w:rPr>
+        <w:t>,</w:t>
+      </w:r>
+      <w:r>
+        <w:t xml:space="preserve"> </w:t>
+      </w:r>
+      <w:r>
+        <w:rPr>
+          <w:rFonts w:hint="default"/>
+          <w:lang/>
+        </w:rPr>
+        <w:t xml:space="preserve">mientras que </w:t>
+      </w:r>
+      <w:r>
+        <w:t xml:space="preserve">en función de </w:t>
+      </w:r>
+      <w:r>
+        <w:rPr>
+          <w:rFonts w:hint="default"/>
+          <w:lang/>
+        </w:rPr>
+        <w:t xml:space="preserve">los </w:t>
+      </w:r>
+      <w:r>
+        <w:t xml:space="preserve">pares de base </w:t>
+      </w:r>
+      <w:r>
+        <w:rPr>
+          <w:rFonts w:hint="default"/>
+          <w:lang/>
+        </w:rPr>
+        <w:t xml:space="preserve">es </w:t>
+      </w:r>
+      <w:r>
+        <w:t>de</w:t>
+      </w:r>
+      <w:r>
+        <w:rPr>
+          <w:rFonts w:hint="default"/>
+          <w:lang/>
+        </w:rPr>
+        <w:t>l</w:t>
+      </w:r>
+      <w:r>
+        <w:t xml:space="preserve"> 75%. En cualquiera de los casos, queda claro que nuestros segmentos se encuentran de forma abundante en regiones accesibles de la cromatina, apoyando la hipótesis de que el </w:t>
+      </w:r>
+      <w:r>
+        <w:rPr>
+          <w:rFonts w:hint="default"/>
+          <w:lang/>
+        </w:rPr>
+        <w:t>E</w:t>
+      </w:r>
+      <w:r>
+        <w:t xml:space="preserve">1 corresponde a regiones transcripcionalmente activas. </w:t>
       </w:r>
     </w:p>
     <w:p>
@@ -5371,237 +5544,821 @@
     </w:p>
     <w:p>
       <w:pPr>
-        <w:pStyle w:val="4"/>
-      </w:pPr>
-      <w:r>
-        <w:t>Este paso es muy importante, podremos visualizar y contextualizar nuestros resultados. En el UCSC browser se han seleccionado una serie de genes relacionados con los términos GO mostrados anteriormente y cuya función evidencia la participación en el proceso de transcripción génica, epigenómica y diferenciación celular de las células monocíticas. Los genes seleccionados son: CD14, LYN y EIF2A</w:t>
-      </w:r>
-      <w:r>
-        <mc:AlternateContent>
-          <mc:Choice Requires="wps">
-            <w:drawing>
-              <wp:anchor distT="0" distB="0" distL="0" distR="0" simplePos="0" relativeHeight="1024" behindDoc="0" locked="0" layoutInCell="1" allowOverlap="1">
-                <wp:simplePos x="0" y="0"/>
-                <wp:positionH relativeFrom="column">
-                  <wp:posOffset>-9525</wp:posOffset>
-                </wp:positionH>
-                <wp:positionV relativeFrom="paragraph">
-                  <wp:posOffset>1070610</wp:posOffset>
-                </wp:positionV>
-                <wp:extent cx="6120130" cy="3094990"/>
-                <wp:effectExtent l="0" t="0" r="0" b="0"/>
-                <wp:wrapSquare wrapText="largest"/>
-                <wp:docPr id="48" name="Frame15"/>
-                <wp:cNvGraphicFramePr/>
-                <a:graphic xmlns:a="http://schemas.openxmlformats.org/drawingml/2006/main">
-                  <a:graphicData uri="http://schemas.microsoft.com/office/word/2010/wordprocessingShape">
-                    <wps:wsp>
-                      <wps:cNvSpPr txBox="1"/>
-                      <wps:spPr>
-                        <a:xfrm>
-                          <a:off x="0" y="0"/>
-                          <a:ext cx="6120130" cy="3094990"/>
-                        </a:xfrm>
-                        <a:prstGeom prst="rect">
-                          <a:avLst/>
-                        </a:prstGeom>
-                      </wps:spPr>
-                      <wps:txbx>
-                        <w:txbxContent>
-                          <w:p>
-                            <w:pPr>
-                              <w:pStyle w:val="17"/>
-                              <w:spacing w:before="120" w:after="120"/>
-                              <w:jc w:val="both"/>
-                            </w:pPr>
-                            <w:r>
-                              <w:drawing>
-                                <wp:inline distT="0" distB="0" distL="0" distR="0">
-                                  <wp:extent cx="6120130" cy="2810510"/>
-                                  <wp:effectExtent l="0" t="0" r="0" b="0"/>
-                                  <wp:docPr id="49" name="Image20"/>
-                                  <wp:cNvGraphicFramePr>
-                                    <a:graphicFrameLocks xmlns:a="http://schemas.openxmlformats.org/drawingml/2006/main" noChangeAspect="1"/>
-                                  </wp:cNvGraphicFramePr>
-                                  <a:graphic xmlns:a="http://schemas.openxmlformats.org/drawingml/2006/main">
-                                    <a:graphicData uri="http://schemas.openxmlformats.org/drawingml/2006/picture">
-                                      <pic:pic xmlns:pic="http://schemas.openxmlformats.org/drawingml/2006/picture">
-                                        <pic:nvPicPr>
-                                          <pic:cNvPr id="49" name="Image20"/>
-                                          <pic:cNvPicPr>
-                                            <a:picLocks noChangeAspect="1" noChangeArrowheads="1"/>
-                                          </pic:cNvPicPr>
-                                        </pic:nvPicPr>
-                                        <pic:blipFill>
-                                          <a:blip r:embed="rId25"/>
-                                          <a:stretch>
-                                            <a:fillRect/>
-                                          </a:stretch>
-                                        </pic:blipFill>
-                                        <pic:spPr>
-                                          <a:xfrm>
-                                            <a:off x="0" y="0"/>
-                                            <a:ext cx="6120130" cy="2810510"/>
-                                          </a:xfrm>
-                                          <a:prstGeom prst="rect">
-                                            <a:avLst/>
-                                          </a:prstGeom>
-                                        </pic:spPr>
-                                      </pic:pic>
-                                    </a:graphicData>
-                                  </a:graphic>
-                                </wp:inline>
-                              </w:drawing>
-                            </w:r>
-                            <w:r>
-                              <w:rPr>
-                                <w:vanish/>
-                              </w:rPr>
-                              <w:br w:type="textWrapping"/>
-                            </w:r>
-                            <w:r>
-                              <w:t xml:space="preserve">Figura </w:t>
-                            </w:r>
-                            <w:r>
-                              <w:fldChar w:fldCharType="begin"/>
-                            </w:r>
-                            <w:r>
-                              <w:instrText xml:space="preserve">SEQ Figura \* ARABIC</w:instrText>
-                            </w:r>
-                            <w:r>
-                              <w:fldChar w:fldCharType="separate"/>
-                            </w:r>
-                            <w:r>
-                              <w:t>15</w:t>
-                            </w:r>
-                            <w:r>
-                              <w:fldChar w:fldCharType="end"/>
-                            </w:r>
-                            <w:r>
-                              <w:t>- Visualización del gen CD14 en UCSC browser.</w:t>
-                            </w:r>
-                          </w:p>
-                        </w:txbxContent>
-                      </wps:txbx>
-                      <wps:bodyPr lIns="0" tIns="0" rIns="0" bIns="0" anchor="t">
-                        <a:noAutofit/>
-                      </wps:bodyPr>
-                    </wps:wsp>
-                  </a:graphicData>
-                </a:graphic>
-              </wp:anchor>
-            </w:drawing>
-          </mc:Choice>
-          <mc:Fallback>
-            <w:pict>
-              <v:shape id="Frame15" o:spid="_x0000_s1026" o:spt="202" type="#_x0000_t202" style="position:absolute;left:0pt;margin-left:-0.75pt;margin-top:84.3pt;height:243.7pt;width:481.9pt;mso-wrap-distance-bottom:0pt;mso-wrap-distance-left:0pt;mso-wrap-distance-right:0pt;mso-wrap-distance-top:0pt;z-index:1024;mso-width-relative:page;mso-height-relative:page;" filled="f" stroked="f" coordsize="21600,21600" o:gfxdata="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">
-                <v:fill on="f" focussize="0,0"/>
-                <v:stroke on="f"/>
-                <v:imagedata o:title=""/>
-                <o:lock v:ext="edit" aspectratio="f"/>
-                <v:textbox inset="0mm,0mm,0mm,0mm">
-                  <w:txbxContent>
-                    <w:p>
-                      <w:pPr>
-                        <w:pStyle w:val="17"/>
-                        <w:spacing w:before="120" w:after="120"/>
-                        <w:jc w:val="both"/>
-                      </w:pPr>
-                      <w:r>
-                        <w:drawing>
-                          <wp:inline distT="0" distB="0" distL="0" distR="0">
-                            <wp:extent cx="6120130" cy="2810510"/>
-                            <wp:effectExtent l="0" t="0" r="0" b="0"/>
-                            <wp:docPr id="49" name="Image20"/>
-                            <wp:cNvGraphicFramePr>
-                              <a:graphicFrameLocks xmlns:a="http://schemas.openxmlformats.org/drawingml/2006/main" noChangeAspect="1"/>
-                            </wp:cNvGraphicFramePr>
-                            <a:graphic xmlns:a="http://schemas.openxmlformats.org/drawingml/2006/main">
-                              <a:graphicData uri="http://schemas.openxmlformats.org/drawingml/2006/picture">
-                                <pic:pic xmlns:pic="http://schemas.openxmlformats.org/drawingml/2006/picture">
-                                  <pic:nvPicPr>
-                                    <pic:cNvPr id="49" name="Image20"/>
-                                    <pic:cNvPicPr>
-                                      <a:picLocks noChangeAspect="1" noChangeArrowheads="1"/>
-                                    </pic:cNvPicPr>
-                                  </pic:nvPicPr>
-                                  <pic:blipFill>
-                                    <a:blip r:embed="rId25"/>
-                                    <a:stretch>
-                                      <a:fillRect/>
-                                    </a:stretch>
-                                  </pic:blipFill>
-                                  <pic:spPr>
-                                    <a:xfrm>
-                                      <a:off x="0" y="0"/>
-                                      <a:ext cx="6120130" cy="2810510"/>
-                                    </a:xfrm>
-                                    <a:prstGeom prst="rect">
-                                      <a:avLst/>
-                                    </a:prstGeom>
-                                  </pic:spPr>
-                                </pic:pic>
-                              </a:graphicData>
-                            </a:graphic>
-                          </wp:inline>
-                        </w:drawing>
-                      </w:r>
-                      <w:r>
-                        <w:rPr>
-                          <w:vanish/>
-                        </w:rPr>
-                        <w:br w:type="textWrapping"/>
-                      </w:r>
-                      <w:r>
-                        <w:t xml:space="preserve">Figura </w:t>
-                      </w:r>
-                      <w:r>
-                        <w:fldChar w:fldCharType="begin"/>
-                      </w:r>
-                      <w:r>
-                        <w:instrText xml:space="preserve">SEQ Figura \* ARABIC</w:instrText>
-                      </w:r>
-                      <w:r>
-                        <w:fldChar w:fldCharType="separate"/>
-                      </w:r>
-                      <w:r>
-                        <w:t>15</w:t>
-                      </w:r>
-                      <w:r>
-                        <w:fldChar w:fldCharType="end"/>
-                      </w:r>
-                      <w:r>
-                        <w:t>- Visualización del gen CD14 en UCSC browser.</w:t>
-                      </w:r>
-                    </w:p>
-                  </w:txbxContent>
-                </v:textbox>
-                <w10:wrap type="square" side="largest"/>
-              </v:shape>
-            </w:pict>
-          </mc:Fallback>
-        </mc:AlternateContent>
-      </w:r>
-    </w:p>
-    <w:p>
-      <w:pPr>
-        <w:pStyle w:val="4"/>
-      </w:pPr>
-      <w:r>
-        <w:t xml:space="preserve">El gen CD14 codifica una proteína que se localiza de forma específica en la superficie de monocitos/macrógafos participando en el reconocimiento de oligosacáridos procedentes de patógenos. En la Figura 15 se puede observar como los segmentos de E1 se situán en el inicio del gen, ocupando el promotor, la región 5’UTR y algunos exones e intrones. Además, se observa como  segmentos de E1 coinciden con las regiones hipometiladas (datos procedentes del paciente C001UY de BLUEPRINT)  y las regiones accesibles por la DNase I. Esta visualización nos permite validar que el gen CD14 se expresa en nuestra muestra y que, por tanto, efectivamente se tratan de monocitos. Las regiones hipometiladas, en concreto aquellas situadas en los promotores, se asocian con la regulación positiva de la trasncripción. </w:t>
-      </w:r>
-    </w:p>
-    <w:p>
-      <w:pPr>
-        <w:pStyle w:val="4"/>
-      </w:pPr>
-      <w:r>
-        <w:t xml:space="preserve">El gen LYN contiene la información necesaria para codificar una tirsoina quinasa involucrada en degranulación celular y la diferenciación hematopoyética. Es considerado un proto-oncogen por su participación en el desarrollo celular y, cuyo mal funcionamiento, se asocia a enfermedades como coreocantocitosis o sarcoma. En la Figura 16 se vuelve a comprobar que los segmentos de E1 solapan con la región promotora del gen, con los picos de las marcas H3K4me3 y H3K27Ac de ENCODE y las regiones hipometiladas y accesibles de la DNaseI. </w:t>
-      </w:r>
-    </w:p>
-    <w:p>
-      <w:pPr>
-        <w:pStyle w:val="4"/>
+        <w:keepNext w:val="0"/>
+        <w:keepLines w:val="0"/>
+        <w:pageBreakBefore w:val="0"/>
+        <w:widowControl/>
+        <w:kinsoku/>
+        <w:wordWrap/>
+        <w:overflowPunct/>
+        <w:topLinePunct w:val="0"/>
+        <w:autoSpaceDE/>
+        <w:autoSpaceDN/>
+        <w:bidi w:val="0"/>
+        <w:adjustRightInd/>
+        <w:snapToGrid/>
+        <w:spacing w:after="160" w:line="360" w:lineRule="auto"/>
+        <w:jc w:val="both"/>
+        <w:textAlignment w:val="auto"/>
+        <w:rPr>
+          <w:rFonts w:hint="default"/>
+          <w:sz w:val="24"/>
+          <w:szCs w:val="24"/>
+        </w:rPr>
+      </w:pPr>
+      <w:r>
+        <w:rPr>
+          <w:sz w:val="24"/>
+          <w:szCs w:val="24"/>
+        </w:rPr>
+        <w:t>Este paso es muy importante</w:t>
+      </w:r>
+      <w:r>
+        <w:rPr>
+          <w:rFonts w:hint="default"/>
+          <w:sz w:val="24"/>
+          <w:szCs w:val="24"/>
+          <w:lang/>
+        </w:rPr>
+        <w:t xml:space="preserve"> para </w:t>
+      </w:r>
+      <w:r>
+        <w:rPr>
+          <w:sz w:val="24"/>
+          <w:szCs w:val="24"/>
+        </w:rPr>
+        <w:t xml:space="preserve">visualizar y contextualizar </w:t>
+      </w:r>
+      <w:r>
+        <w:rPr>
+          <w:rFonts w:hint="default"/>
+          <w:sz w:val="24"/>
+          <w:szCs w:val="24"/>
+          <w:lang/>
+        </w:rPr>
+        <w:t xml:space="preserve">los </w:t>
+      </w:r>
+      <w:r>
+        <w:rPr>
+          <w:sz w:val="24"/>
+          <w:szCs w:val="24"/>
+        </w:rPr>
+        <w:t>resultados</w:t>
+      </w:r>
+      <w:r>
+        <w:rPr>
+          <w:rFonts w:hint="default"/>
+          <w:sz w:val="24"/>
+          <w:szCs w:val="24"/>
+          <w:lang/>
+        </w:rPr>
+        <w:t xml:space="preserve"> obtenidos</w:t>
+      </w:r>
+      <w:r>
+        <w:rPr>
+          <w:sz w:val="24"/>
+          <w:szCs w:val="24"/>
+        </w:rPr>
+        <w:t xml:space="preserve">. </w:t>
+      </w:r>
+      <w:r>
+        <w:rPr>
+          <w:rFonts w:hint="default"/>
+          <w:sz w:val="24"/>
+          <w:szCs w:val="24"/>
+          <w:lang/>
+        </w:rPr>
+        <w:t>Para ello, e</w:t>
+      </w:r>
+      <w:r>
+        <w:rPr>
+          <w:sz w:val="24"/>
+          <w:szCs w:val="24"/>
+        </w:rPr>
+        <w:t xml:space="preserve">n el </w:t>
+      </w:r>
+      <w:r>
+        <w:rPr>
+          <w:rFonts w:hint="default"/>
+          <w:sz w:val="24"/>
+          <w:szCs w:val="24"/>
+          <w:lang/>
+        </w:rPr>
+        <w:t xml:space="preserve">navegador genómico de la </w:t>
+      </w:r>
+      <w:r>
+        <w:rPr>
+          <w:sz w:val="24"/>
+          <w:szCs w:val="24"/>
+        </w:rPr>
+        <w:t>UCSC</w:t>
+      </w:r>
+      <w:r>
+        <w:rPr>
+          <w:rFonts w:hint="default"/>
+          <w:sz w:val="24"/>
+          <w:szCs w:val="24"/>
+          <w:lang/>
+        </w:rPr>
+        <w:t xml:space="preserve"> se </w:t>
+      </w:r>
+      <w:r>
+        <w:rPr>
+          <w:rFonts w:hint="default"/>
+          <w:sz w:val="24"/>
+          <w:szCs w:val="24"/>
+        </w:rPr>
+        <w:t>sub</w:t>
+      </w:r>
+      <w:r>
+        <w:rPr>
+          <w:rFonts w:hint="default"/>
+          <w:sz w:val="24"/>
+          <w:szCs w:val="24"/>
+          <w:lang/>
+        </w:rPr>
+        <w:t>en:</w:t>
+      </w:r>
+      <w:r>
+        <w:rPr>
+          <w:rFonts w:hint="default"/>
+          <w:sz w:val="24"/>
+          <w:szCs w:val="24"/>
+        </w:rPr>
+        <w:t xml:space="preserve"> el fichero bed con la intersección de segmentos con el </w:t>
+      </w:r>
+      <w:r>
+        <w:rPr>
+          <w:rFonts w:hint="default"/>
+          <w:sz w:val="24"/>
+          <w:szCs w:val="24"/>
+          <w:lang/>
+        </w:rPr>
+        <w:t>E</w:t>
+      </w:r>
+      <w:r>
+        <w:rPr>
+          <w:rFonts w:hint="default"/>
+          <w:sz w:val="24"/>
+          <w:szCs w:val="24"/>
+        </w:rPr>
+        <w:t>1 como más probable entre ambos monocitos</w:t>
+      </w:r>
+      <w:r>
+        <w:rPr>
+          <w:rFonts w:hint="default"/>
+          <w:sz w:val="24"/>
+          <w:szCs w:val="24"/>
+          <w:lang/>
+        </w:rPr>
+        <w:t>,</w:t>
+      </w:r>
+      <w:r>
+        <w:rPr>
+          <w:rFonts w:hint="default"/>
+          <w:sz w:val="24"/>
+          <w:szCs w:val="24"/>
+        </w:rPr>
+        <w:t xml:space="preserve"> el fichero de marcas</w:t>
+      </w:r>
+      <w:r>
+        <w:rPr>
+          <w:rFonts w:hint="default"/>
+          <w:sz w:val="24"/>
+          <w:szCs w:val="24"/>
+          <w:lang/>
+        </w:rPr>
+        <w:t xml:space="preserve"> de</w:t>
+      </w:r>
+      <w:r>
+        <w:rPr>
+          <w:rFonts w:hint="default"/>
+          <w:sz w:val="24"/>
+          <w:szCs w:val="24"/>
+        </w:rPr>
+        <w:t xml:space="preserve"> hiper e hipometilación y el fichero con los picos de la DNas</w:t>
+      </w:r>
+      <w:r>
+        <w:rPr>
+          <w:rFonts w:hint="default"/>
+          <w:sz w:val="24"/>
+          <w:szCs w:val="24"/>
+          <w:lang/>
+        </w:rPr>
+        <w:t>e I</w:t>
+      </w:r>
+      <w:r>
+        <w:rPr>
+          <w:rFonts w:hint="default"/>
+          <w:sz w:val="24"/>
+          <w:szCs w:val="24"/>
+        </w:rPr>
+        <w:t xml:space="preserve"> de células sanguíneas de ENCODE. Además, se eligió mostrar las modificaciones de histonas de interés</w:t>
+      </w:r>
+      <w:r>
+        <w:rPr>
+          <w:rFonts w:hint="default"/>
+          <w:sz w:val="24"/>
+          <w:szCs w:val="24"/>
+          <w:lang/>
+        </w:rPr>
+        <w:t xml:space="preserve"> solo </w:t>
+      </w:r>
+      <w:r>
+        <w:rPr>
+          <w:rFonts w:hint="default"/>
+          <w:sz w:val="24"/>
+          <w:szCs w:val="24"/>
+        </w:rPr>
+        <w:t>en los tipos celulares disponibles asociados al sistema inmune</w:t>
+      </w:r>
+      <w:r>
+        <w:rPr>
+          <w:rFonts w:hint="default"/>
+          <w:sz w:val="24"/>
+          <w:szCs w:val="24"/>
+          <w:lang/>
+        </w:rPr>
+        <w:t xml:space="preserve"> </w:t>
+      </w:r>
+      <w:r>
+        <w:rPr>
+          <w:rFonts w:hint="default"/>
+          <w:sz w:val="24"/>
+          <w:szCs w:val="24"/>
+        </w:rPr>
+        <w:t>(GM12878 y K562), al cual pertenecen las células de estudio.</w:t>
+      </w:r>
+    </w:p>
+    <w:p>
+      <w:pPr>
+        <w:keepNext w:val="0"/>
+        <w:keepLines w:val="0"/>
+        <w:pageBreakBefore w:val="0"/>
+        <w:widowControl/>
+        <w:kinsoku/>
+        <w:wordWrap/>
+        <w:overflowPunct/>
+        <w:topLinePunct w:val="0"/>
+        <w:autoSpaceDE/>
+        <w:autoSpaceDN/>
+        <w:bidi w:val="0"/>
+        <w:adjustRightInd/>
+        <w:snapToGrid/>
+        <w:spacing w:after="160" w:line="360" w:lineRule="auto"/>
+        <w:jc w:val="both"/>
+        <w:textAlignment w:val="auto"/>
+        <w:rPr>
+          <w:sz w:val="24"/>
+          <w:szCs w:val="24"/>
+        </w:rPr>
+      </w:pPr>
+      <w:r>
+        <w:rPr>
+          <w:rFonts w:hint="default"/>
+          <w:sz w:val="24"/>
+          <w:szCs w:val="24"/>
+          <w:lang/>
+        </w:rPr>
+        <w:t xml:space="preserve">A continuación, se visualizaron una serie de genes, de los cuales se </w:t>
+      </w:r>
+      <w:r>
+        <w:rPr>
+          <w:sz w:val="24"/>
+          <w:szCs w:val="24"/>
+        </w:rPr>
+        <w:t>selecciona</w:t>
+      </w:r>
+      <w:r>
+        <w:rPr>
+          <w:rFonts w:hint="default"/>
+          <w:sz w:val="24"/>
+          <w:szCs w:val="24"/>
+          <w:lang/>
+        </w:rPr>
+        <w:t>r</w:t>
+      </w:r>
+      <w:r>
+        <w:rPr>
+          <w:sz w:val="24"/>
+          <w:szCs w:val="24"/>
+        </w:rPr>
+        <w:t>o</w:t>
+      </w:r>
+      <w:r>
+        <w:rPr>
+          <w:rFonts w:hint="default"/>
+          <w:sz w:val="24"/>
+          <w:szCs w:val="24"/>
+          <w:lang/>
+        </w:rPr>
+        <w:t>n</w:t>
+      </w:r>
+      <w:r>
+        <w:rPr>
+          <w:sz w:val="24"/>
+          <w:szCs w:val="24"/>
+        </w:rPr>
+        <w:t xml:space="preserve"> </w:t>
+      </w:r>
+      <w:r>
+        <w:rPr>
+          <w:rFonts w:hint="default"/>
+          <w:sz w:val="24"/>
+          <w:szCs w:val="24"/>
+          <w:lang/>
+        </w:rPr>
+        <w:t>algunos</w:t>
+      </w:r>
+      <w:r>
+        <w:rPr>
+          <w:sz w:val="24"/>
+          <w:szCs w:val="24"/>
+        </w:rPr>
+        <w:t xml:space="preserve"> relacionados con los términos GO mostrados anteriormente y cuya función evidencia la participación en el proceso de transcripción génica, epigenómica y diferenciación celular de las células monocíticas: CD14, LYN y EIF2A</w:t>
+      </w:r>
+      <w:r>
+        <w:rPr>
+          <w:rFonts w:hint="default"/>
+          <w:sz w:val="24"/>
+          <w:szCs w:val="24"/>
+          <w:lang/>
+        </w:rPr>
+        <w:t>.</w:t>
+      </w:r>
+    </w:p>
+    <w:p>
+      <w:pPr>
+        <w:pStyle w:val="4"/>
+      </w:pPr>
+      <w:r>
+        <w:rPr>
+          <w:sz w:val="24"/>
+          <w:szCs w:val="24"/>
+        </w:rPr>
+        <w:t>El gen CD14 codifica</w:t>
+      </w:r>
+      <w:r>
+        <w:rPr>
+          <w:rFonts w:hint="default"/>
+          <w:sz w:val="24"/>
+          <w:szCs w:val="24"/>
+          <w:lang/>
+        </w:rPr>
+        <w:t xml:space="preserve"> para</w:t>
+      </w:r>
+      <w:r>
+        <w:rPr>
+          <w:sz w:val="24"/>
+          <w:szCs w:val="24"/>
+        </w:rPr>
+        <w:t xml:space="preserve"> una proteína que se localiza de forma específica en la superficie de monocitos/macrógafos participando en el reconocimiento de oligosacáridos procedentes de patógenos. En la Figura 15 se puede observar c</w:t>
+      </w:r>
+      <w:r>
+        <w:rPr>
+          <w:rFonts w:hint="default"/>
+          <w:sz w:val="24"/>
+          <w:szCs w:val="24"/>
+          <w:lang/>
+        </w:rPr>
+        <w:t>ó</w:t>
+      </w:r>
+      <w:r>
+        <w:rPr>
+          <w:sz w:val="24"/>
+          <w:szCs w:val="24"/>
+        </w:rPr>
+        <w:t xml:space="preserve">mo los segmentos de E1 se </w:t>
+      </w:r>
+      <w:r>
+        <w:rPr>
+          <w:sz w:val="24"/>
+          <w:szCs w:val="24"/>
+          <w:lang/>
+        </w:rPr>
+        <w:t>sitúan</w:t>
+      </w:r>
+      <w:r>
+        <w:rPr>
+          <w:rFonts w:hint="default"/>
+          <w:sz w:val="24"/>
+          <w:szCs w:val="24"/>
+          <w:lang/>
+        </w:rPr>
+        <w:t xml:space="preserve"> predominantemente</w:t>
+      </w:r>
+      <w:r>
+        <w:rPr>
+          <w:sz w:val="24"/>
+          <w:szCs w:val="24"/>
+        </w:rPr>
+        <w:t xml:space="preserve"> en el inicio del </w:t>
+      </w:r>
+      <w:r>
+        <w:t>gen</w:t>
+      </w:r>
+      <w:r>
+        <w:rPr>
+          <w:rFonts w:hint="default"/>
+          <w:lang/>
+        </w:rPr>
+        <w:t xml:space="preserve"> (parte derecha de la imagen)</w:t>
+      </w:r>
+      <w:r>
+        <w:t xml:space="preserve">, </w:t>
+      </w:r>
+      <w:r>
+        <w:rPr>
+          <w:rFonts w:hint="default"/>
+          <w:lang/>
+        </w:rPr>
+        <w:t>coincidiendo con la teórica posición d</w:t>
+      </w:r>
+      <w:r>
+        <w:t xml:space="preserve">el promotor, </w:t>
+      </w:r>
+      <w:r>
+        <w:rPr>
+          <w:rFonts w:hint="default"/>
+          <w:lang/>
+        </w:rPr>
+        <w:t>aunque también con</w:t>
+      </w:r>
+      <w:r>
+        <w:t xml:space="preserve"> algunos exones e intrones. Además, </w:t>
+      </w:r>
+      <w:r>
+        <w:rPr>
+          <w:rFonts w:hint="default"/>
+          <w:lang/>
+        </w:rPr>
+        <w:t>dichos</w:t>
+      </w:r>
+      <w:r>
+        <w:t xml:space="preserve"> segmentos de E1</w:t>
+      </w:r>
+      <w:r>
+        <w:rPr>
+          <w:rFonts w:hint="default"/>
+          <w:lang/>
+        </w:rPr>
+        <w:t xml:space="preserve"> en el inicio</w:t>
+      </w:r>
+      <w:r>
+        <w:t xml:space="preserve"> </w:t>
+      </w:r>
+      <w:r>
+        <w:rPr>
+          <w:rFonts w:hint="default"/>
+          <w:lang/>
+        </w:rPr>
+        <w:t xml:space="preserve">solapan </w:t>
+      </w:r>
+      <w:r>
+        <w:t xml:space="preserve">con regiones hipometiladas (datos procedentes del paciente C001UY de BLUEPRINT)  y regiones accesibles </w:t>
+      </w:r>
+      <w:r>
+        <w:rPr>
+          <w:rFonts w:hint="default"/>
+          <w:lang/>
+        </w:rPr>
+        <w:t>(track de l</w:t>
+      </w:r>
+      <w:r>
+        <w:t>a DNase I</w:t>
+      </w:r>
+      <w:r>
+        <w:rPr>
+          <w:rFonts w:hint="default"/>
+          <w:lang/>
+        </w:rPr>
+        <w:t>)</w:t>
+      </w:r>
+      <w:r>
+        <w:t xml:space="preserve">. </w:t>
+      </w:r>
+      <w:r>
+        <w:rPr>
+          <w:rFonts w:hint="default"/>
+          <w:lang/>
+        </w:rPr>
+        <w:t>Por último, hay que destacar que estos segmentos de E1 se acompañan de la existencia de la marca H3K4me3 y, en mucha menor medida pero presente, de la H3K27ac (marcas de promotor activo).</w:t>
+      </w:r>
+    </w:p>
+    <w:p>
+      <w:pPr>
+        <w:pStyle w:val="4"/>
+        <w:keepNext w:val="0"/>
+        <w:keepLines w:val="0"/>
+        <w:pageBreakBefore w:val="0"/>
+        <w:widowControl w:val="0"/>
+        <w:kinsoku/>
+        <w:wordWrap/>
+        <w:overflowPunct/>
+        <w:topLinePunct w:val="0"/>
+        <w:autoSpaceDE/>
+        <w:autoSpaceDN/>
+        <w:bidi w:val="0"/>
+        <w:adjustRightInd/>
+        <w:snapToGrid/>
+        <w:spacing w:after="0"/>
+        <w:textAlignment w:val="auto"/>
+      </w:pPr>
+      <w:r>
+        <w:rPr>
+          <w:sz w:val="24"/>
+          <w:szCs w:val="24"/>
+        </w:rPr>
+        <w:pict>
+          <v:shape id="Frame15" o:spid="_x0000_s1026" o:spt="202" type="#_x0000_t202" style="height:243.7pt;width:481.9pt;" filled="f" stroked="f" coordsize="21600,21600" o:gfxdata="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">
+            <v:path/>
+            <v:fill on="f" focussize="0,0"/>
+            <v:stroke on="f"/>
+            <v:imagedata o:title=""/>
+            <o:lock v:ext="edit" aspectratio="f"/>
+            <v:textbox inset="0mm,0mm,0mm,0mm">
+              <w:txbxContent>
+                <w:p>
+                  <w:pPr>
+                    <w:pStyle w:val="17"/>
+                    <w:keepNext w:val="0"/>
+                    <w:keepLines w:val="0"/>
+                    <w:pageBreakBefore w:val="0"/>
+                    <w:widowControl w:val="0"/>
+                    <w:kinsoku/>
+                    <w:wordWrap/>
+                    <w:overflowPunct/>
+                    <w:topLinePunct w:val="0"/>
+                    <w:autoSpaceDE/>
+                    <w:autoSpaceDN/>
+                    <w:bidi w:val="0"/>
+                    <w:adjustRightInd/>
+                    <w:snapToGrid/>
+                    <w:spacing w:before="120" w:after="160" w:line="360" w:lineRule="auto"/>
+                    <w:jc w:val="both"/>
+                    <w:textAlignment w:val="auto"/>
+                  </w:pPr>
+                  <w:r>
+                    <w:drawing>
+                      <wp:inline distT="0" distB="0" distL="0" distR="0">
+                        <wp:extent cx="6120130" cy="2810510"/>
+                        <wp:effectExtent l="0" t="0" r="13970" b="8890"/>
+                        <wp:docPr id="49" name="Image20"/>
+                        <wp:cNvGraphicFramePr>
+                          <a:graphicFrameLocks xmlns:a="http://schemas.openxmlformats.org/drawingml/2006/main" noChangeAspect="1"/>
+                        </wp:cNvGraphicFramePr>
+                        <a:graphic xmlns:a="http://schemas.openxmlformats.org/drawingml/2006/main">
+                          <a:graphicData uri="http://schemas.openxmlformats.org/drawingml/2006/picture">
+                            <pic:pic xmlns:pic="http://schemas.openxmlformats.org/drawingml/2006/picture">
+                              <pic:nvPicPr>
+                                <pic:cNvPr id="49" name="Image20"/>
+                                <pic:cNvPicPr>
+                                  <a:picLocks noChangeAspect="1" noChangeArrowheads="1"/>
+                                </pic:cNvPicPr>
+                              </pic:nvPicPr>
+                              <pic:blipFill>
+                                <a:blip r:embed="rId25"/>
+                                <a:stretch>
+                                  <a:fillRect/>
+                                </a:stretch>
+                              </pic:blipFill>
+                              <pic:spPr>
+                                <a:xfrm>
+                                  <a:off x="0" y="0"/>
+                                  <a:ext cx="6120130" cy="2810510"/>
+                                </a:xfrm>
+                                <a:prstGeom prst="rect">
+                                  <a:avLst/>
+                                </a:prstGeom>
+                              </pic:spPr>
+                            </pic:pic>
+                          </a:graphicData>
+                        </a:graphic>
+                      </wp:inline>
+                    </w:drawing>
+                  </w:r>
+                  <w:r>
+                    <w:rPr>
+                      <w:vanish/>
+                    </w:rPr>
+                    <w:br w:type="textWrapping"/>
+                  </w:r>
+                  <w:r>
+                    <w:t xml:space="preserve">Figura </w:t>
+                  </w:r>
+                  <w:r>
+                    <w:fldChar w:fldCharType="begin"/>
+                  </w:r>
+                  <w:r>
+                    <w:instrText xml:space="preserve">SEQ Figura \* ARABIC</w:instrText>
+                  </w:r>
+                  <w:r>
+                    <w:fldChar w:fldCharType="separate"/>
+                  </w:r>
+                  <w:r>
+                    <w:t>15</w:t>
+                  </w:r>
+                  <w:r>
+                    <w:fldChar w:fldCharType="end"/>
+                  </w:r>
+                  <w:r>
+                    <w:t>- Visualización del gen CD14 en</w:t>
+                  </w:r>
+                  <w:r>
+                    <w:rPr>
+                      <w:rFonts w:hint="default"/>
+                    </w:rPr>
+                    <w:t xml:space="preserve"> el navegador genómico de la</w:t>
+                  </w:r>
+                  <w:r>
+                    <w:t xml:space="preserve"> UCSC.</w:t>
+                  </w:r>
+                </w:p>
+              </w:txbxContent>
+            </v:textbox>
+            <w10:wrap type="none"/>
+            <w10:anchorlock/>
+          </v:shape>
+        </w:pict>
+      </w:r>
+    </w:p>
+    <w:p>
+      <w:pPr>
+        <w:pStyle w:val="4"/>
+        <w:keepNext w:val="0"/>
+        <w:keepLines w:val="0"/>
+        <w:pageBreakBefore w:val="0"/>
+        <w:widowControl w:val="0"/>
+        <w:kinsoku/>
+        <w:wordWrap/>
+        <w:overflowPunct/>
+        <w:topLinePunct w:val="0"/>
+        <w:autoSpaceDE/>
+        <w:autoSpaceDN/>
+        <w:bidi w:val="0"/>
+        <w:adjustRightInd/>
+        <w:snapToGrid/>
+        <w:spacing w:after="0"/>
+        <w:textAlignment w:val="auto"/>
+      </w:pPr>
+    </w:p>
+    <w:p>
+      <w:pPr>
+        <w:pStyle w:val="4"/>
+        <w:rPr>
+          <w:rFonts w:hint="default"/>
+          <w:lang/>
+        </w:rPr>
+      </w:pPr>
+      <w:r>
+        <w:t xml:space="preserve">El gen LYN codifica </w:t>
+      </w:r>
+      <w:r>
+        <w:rPr>
+          <w:rFonts w:hint="default"/>
+          <w:lang/>
+        </w:rPr>
+        <w:t xml:space="preserve">para </w:t>
+      </w:r>
+      <w:r>
+        <w:t>una tiro</w:t>
+      </w:r>
+      <w:r>
+        <w:rPr>
+          <w:rFonts w:hint="default"/>
+          <w:lang/>
+        </w:rPr>
+        <w:t>s</w:t>
+      </w:r>
+      <w:r>
+        <w:t>ina quinasa involucrada en</w:t>
+      </w:r>
+      <w:r>
+        <w:rPr>
+          <w:rFonts w:hint="default"/>
+          <w:lang/>
+        </w:rPr>
+        <w:t xml:space="preserve"> la</w:t>
+      </w:r>
+      <w:r>
+        <w:t xml:space="preserve"> degranulación celular y la diferenciación hematopoyética. Es considerado un proto-oncogen por su participación en el desarrollo celular y </w:t>
+      </w:r>
+      <w:r>
+        <w:rPr>
+          <w:rFonts w:hint="default"/>
+          <w:lang/>
+        </w:rPr>
+        <w:t>su desregulación</w:t>
+      </w:r>
+      <w:r>
+        <w:t xml:space="preserve"> se asocia a enfermedades como coreocantocitosis o sarcoma. En la Figura 16 se </w:t>
+      </w:r>
+      <w:r>
+        <w:rPr>
+          <w:rFonts w:hint="default"/>
+          <w:lang/>
+        </w:rPr>
+        <w:t xml:space="preserve">puede </w:t>
+      </w:r>
+      <w:r>
+        <w:t>comprobar que los segmentos de E1 solapan</w:t>
+      </w:r>
+      <w:r>
+        <w:rPr>
+          <w:rFonts w:hint="default"/>
+          <w:lang/>
+        </w:rPr>
+        <w:t xml:space="preserve"> de una forma más evidente</w:t>
+      </w:r>
+      <w:r>
+        <w:t xml:space="preserve"> con la región </w:t>
+      </w:r>
+      <w:r>
+        <w:rPr>
+          <w:rFonts w:hint="default"/>
+          <w:lang/>
+        </w:rPr>
+        <w:t xml:space="preserve">inicial </w:t>
+      </w:r>
+      <w:r>
+        <w:t>del gen,</w:t>
+      </w:r>
+      <w:r>
+        <w:rPr>
+          <w:rFonts w:hint="default"/>
+          <w:lang/>
+        </w:rPr>
+        <w:t xml:space="preserve"> siendo ésta la ubicación teórica del promotor del mismo, y se acompañan de</w:t>
+      </w:r>
+      <w:r>
+        <w:t xml:space="preserve"> </w:t>
+      </w:r>
+      <w:r>
+        <w:rPr>
+          <w:rFonts w:hint="default"/>
+          <w:lang/>
+        </w:rPr>
+        <w:t xml:space="preserve">considerables </w:t>
+      </w:r>
+      <w:r>
+        <w:t>picos</w:t>
+      </w:r>
+      <w:r>
+        <w:rPr>
+          <w:rFonts w:hint="default"/>
+          <w:lang/>
+        </w:rPr>
+        <w:t xml:space="preserve"> tanto de </w:t>
+      </w:r>
+      <w:r>
+        <w:t xml:space="preserve">H3K4me3 </w:t>
+      </w:r>
+      <w:r>
+        <w:rPr>
+          <w:rFonts w:hint="default"/>
+          <w:lang/>
+        </w:rPr>
+        <w:t>como de</w:t>
+      </w:r>
+      <w:r>
+        <w:t xml:space="preserve"> H3K27Ac</w:t>
+      </w:r>
+      <w:r>
+        <w:rPr>
+          <w:rFonts w:hint="default"/>
+          <w:lang/>
+        </w:rPr>
+        <w:t>.</w:t>
+      </w:r>
+      <w:r>
+        <w:t xml:space="preserve"> </w:t>
+      </w:r>
+      <w:r>
+        <w:rPr>
+          <w:rFonts w:hint="default"/>
+          <w:lang/>
+        </w:rPr>
+        <w:t>También se repite el solapamiento con regiones de hipometilación y accesibles.</w:t>
+      </w:r>
+    </w:p>
+    <w:p>
+      <w:pPr>
+        <w:pStyle w:val="4"/>
+        <w:keepNext w:val="0"/>
+        <w:keepLines w:val="0"/>
+        <w:pageBreakBefore w:val="0"/>
+        <w:widowControl w:val="0"/>
+        <w:kinsoku/>
+        <w:wordWrap/>
+        <w:overflowPunct/>
+        <w:topLinePunct w:val="0"/>
+        <w:autoSpaceDE/>
+        <w:autoSpaceDN/>
+        <w:bidi w:val="0"/>
+        <w:adjustRightInd/>
+        <w:snapToGrid/>
+        <w:spacing w:after="0"/>
+        <w:textAlignment w:val="auto"/>
       </w:pPr>
       <w:r>
         <mc:AlternateContent>
@@ -5640,6 +6397,10 @@
                               <w:pStyle w:val="17"/>
                               <w:spacing w:before="120" w:after="120"/>
                               <w:jc w:val="both"/>
+                              <w:rPr>
+                                <w:rFonts w:hint="default"/>
+                                <w:lang/>
+                              </w:rPr>
                             </w:pPr>
                             <w:r>
                               <w:drawing>
@@ -5705,7 +6466,31 @@
                               <w:fldChar w:fldCharType="end"/>
                             </w:r>
                             <w:r>
-                              <w:t>- Visualización del gen LYN en UCSC browser</w:t>
+                              <w:rPr>
+                                <w:rFonts w:hint="default"/>
+                                <w:lang/>
+                              </w:rPr>
+                              <w:t xml:space="preserve"> </w:t>
+                            </w:r>
+                            <w:r>
+                              <w:t>- Visualización del gen LYN en</w:t>
+                            </w:r>
+                            <w:r>
+                              <w:rPr>
+                                <w:rFonts w:hint="default"/>
+                                <w:lang/>
+                              </w:rPr>
+                              <w:t xml:space="preserve"> el navegador genómico de la</w:t>
+                            </w:r>
+                            <w:r>
+                              <w:t xml:space="preserve"> UCSC</w:t>
+                            </w:r>
+                            <w:r>
+                              <w:rPr>
+                                <w:rFonts w:hint="default"/>
+                                <w:lang/>
+                              </w:rPr>
+                              <w:t>.</w:t>
                             </w:r>
                           </w:p>
                         </w:txbxContent>
@@ -5733,6 +6518,10 @@
                         <w:pStyle w:val="17"/>
                         <w:spacing w:before="120" w:after="120"/>
                         <w:jc w:val="both"/>
+                        <w:rPr>
+                          <w:rFonts w:hint="default"/>
+                          <w:lang/>
+                        </w:rPr>
                       </w:pPr>
                       <w:r>
                         <w:drawing>
@@ -5798,7 +6587,31 @@
                         <w:fldChar w:fldCharType="end"/>
                       </w:r>
                       <w:r>
-                        <w:t>- Visualización del gen LYN en UCSC browser</w:t>
+                        <w:rPr>
+                          <w:rFonts w:hint="default"/>
+                          <w:lang/>
+                        </w:rPr>
+                        <w:t xml:space="preserve"> </w:t>
+                      </w:r>
+                      <w:r>
+                        <w:t>- Visualización del gen LYN en</w:t>
+                      </w:r>
+                      <w:r>
+                        <w:rPr>
+                          <w:rFonts w:hint="default"/>
+                          <w:lang/>
+                        </w:rPr>
+                        <w:t xml:space="preserve"> el navegador genómico de la</w:t>
+                      </w:r>
+                      <w:r>
+                        <w:t xml:space="preserve"> UCSC</w:t>
+                      </w:r>
+                      <w:r>
+                        <w:rPr>
+                          <w:rFonts w:hint="default"/>
+                          <w:lang/>
+                        </w:rPr>
+                        <w:t>.</w:t>
                       </w:r>
                     </w:p>
                   </w:txbxContent>
@@ -5814,13 +6627,75 @@
       <w:pPr>
         <w:pStyle w:val="4"/>
       </w:pPr>
-    </w:p>
-    <w:p>
-      <w:pPr>
-        <w:pStyle w:val="4"/>
-      </w:pPr>
-      <w:r>
-        <w:t xml:space="preserve">Por último, el gen EIF2A codifica para un factor de transcripción iniciador de la transcripción mediante la formación de los complejos de preiniciación 80S sensibles a puromicina y la síntesis de de poly(U) a bajas concentraciones de magnesio celular. En esta Figura 17 se observa lo mismo que en los casos anteriores, pero en este caso observamos como nuestros segmentos coinciden también con el promotor del gen SERP1 relacionado con la síntesis de proteínas. En este ejemplo se observa como nuestros segmentos pueden cubrir dos promotroes a la vez de genes que se trasncriben en direcciones opuestas, lo que facilita la acción de la maquinaria transcripcional a la hora de transcribir dos genes relacionados funcionalmente. </w:t>
+      <w:r>
+        <w:rPr>
+          <w:rFonts w:hint="default"/>
+          <w:lang/>
+        </w:rPr>
+        <w:t>E</w:t>
+      </w:r>
+      <w:r>
+        <w:t xml:space="preserve">l gen EIF2A codifica para un factor de transcripción iniciador de la transcripción mediante la formación de los complejos de preiniciación 80S sensibles a puromicina y la síntesis de poly(U) a bajas concentraciones de magnesio celular. En </w:t>
+      </w:r>
+      <w:r>
+        <w:rPr>
+          <w:rFonts w:hint="default"/>
+          <w:lang/>
+        </w:rPr>
+        <w:t>l</w:t>
+      </w:r>
+      <w:r>
+        <w:t>a Figura 17 se observa</w:t>
+      </w:r>
+      <w:r>
+        <w:rPr>
+          <w:rFonts w:hint="default"/>
+          <w:lang/>
+        </w:rPr>
+        <w:t xml:space="preserve"> que la situación es muy parecida a la del gen anterior, con una presencia evidente de los segmentos de E1 y marcas epigenéticas de interés, de hipometilación y de accesibilidad en la zona teórica del promotor.</w:t>
+      </w:r>
+      <w:r>
+        <w:t xml:space="preserve"> </w:t>
+      </w:r>
+      <w:r>
+        <w:rPr>
+          <w:rFonts w:hint="default"/>
+          <w:lang/>
+        </w:rPr>
+        <w:t xml:space="preserve">Sin embargo, </w:t>
+      </w:r>
+      <w:r>
+        <w:t xml:space="preserve">este caso </w:t>
+      </w:r>
+      <w:r>
+        <w:rPr>
+          <w:rFonts w:hint="default"/>
+          <w:lang/>
+        </w:rPr>
+        <w:t>incluye el hecho de que dicha región con las características descritas presenta al gen SERP1 en dirección contraria (unos cuantos cientos de pbs aguas arriba del TSS de EIF2A), el cual se re</w:t>
+      </w:r>
+      <w:r>
+        <w:t xml:space="preserve">laciona con la síntesis de proteínas. </w:t>
+      </w:r>
+      <w:r>
+        <w:rPr>
+          <w:rFonts w:hint="default"/>
+          <w:lang/>
+        </w:rPr>
+        <w:t>Esto sugiere la posibilidad de que se trate de un promotor bidireccional</w:t>
+      </w:r>
+      <w:r>
+        <w:t>.</w:t>
+      </w:r>
+      <w:r>
+        <w:rPr>
+          <w:rFonts w:hint="default"/>
+          <w:lang/>
+        </w:rPr>
+        <w:t xml:space="preserve"> De hecho, en las anotaciones presentes en la base de datos GeneCards se puede observar que los promotores asociados a SERP1 tienen también como diana a EIF2A. Adicionalmente, la existencia de este promotor bidireccional podría suponer un sistema de regulación de la expresión de ambos genes.</w:t>
+      </w:r>
+      <w:r>
+        <w:t xml:space="preserve"> </w:t>
       </w:r>
     </w:p>
     <w:p>
@@ -5832,210 +6707,233 @@
         </w:numPr>
       </w:pPr>
       <w:r>
-        <mc:AlternateContent>
-          <mc:Choice Requires="wps">
-            <w:drawing>
-              <wp:anchor distT="0" distB="0" distL="0" distR="0" simplePos="0" relativeHeight="1024" behindDoc="0" locked="0" layoutInCell="1" allowOverlap="1">
-                <wp:simplePos x="0" y="0"/>
-                <wp:positionH relativeFrom="column">
-                  <wp:align>center</wp:align>
-                </wp:positionH>
-                <wp:positionV relativeFrom="paragraph">
-                  <wp:posOffset>635</wp:posOffset>
-                </wp:positionV>
-                <wp:extent cx="6120130" cy="4128135"/>
-                <wp:effectExtent l="0" t="0" r="0" b="0"/>
-                <wp:wrapSquare wrapText="largest"/>
-                <wp:docPr id="54" name="Frame17"/>
-                <wp:cNvGraphicFramePr/>
-                <a:graphic xmlns:a="http://schemas.openxmlformats.org/drawingml/2006/main">
-                  <a:graphicData uri="http://schemas.microsoft.com/office/word/2010/wordprocessingShape">
-                    <wps:wsp>
-                      <wps:cNvSpPr txBox="1"/>
-                      <wps:spPr>
-                        <a:xfrm>
-                          <a:off x="0" y="0"/>
-                          <a:ext cx="6120130" cy="4128135"/>
-                        </a:xfrm>
-                        <a:prstGeom prst="rect">
-                          <a:avLst/>
-                        </a:prstGeom>
-                      </wps:spPr>
-                      <wps:txbx>
-                        <w:txbxContent>
-                          <w:p>
-                            <w:pPr>
-                              <w:pStyle w:val="17"/>
-                              <w:spacing w:before="120" w:after="120"/>
-                              <w:jc w:val="both"/>
-                            </w:pPr>
-                            <w:r>
-                              <w:drawing>
-                                <wp:inline distT="0" distB="0" distL="0" distR="0">
-                                  <wp:extent cx="6120130" cy="3843655"/>
-                                  <wp:effectExtent l="0" t="0" r="0" b="0"/>
-                                  <wp:docPr id="55" name="Image22"/>
-                                  <wp:cNvGraphicFramePr>
-                                    <a:graphicFrameLocks xmlns:a="http://schemas.openxmlformats.org/drawingml/2006/main" noChangeAspect="1"/>
-                                  </wp:cNvGraphicFramePr>
-                                  <a:graphic xmlns:a="http://schemas.openxmlformats.org/drawingml/2006/main">
-                                    <a:graphicData uri="http://schemas.openxmlformats.org/drawingml/2006/picture">
-                                      <pic:pic xmlns:pic="http://schemas.openxmlformats.org/drawingml/2006/picture">
-                                        <pic:nvPicPr>
-                                          <pic:cNvPr id="55" name="Image22"/>
-                                          <pic:cNvPicPr>
-                                            <a:picLocks noChangeAspect="1" noChangeArrowheads="1"/>
-                                          </pic:cNvPicPr>
-                                        </pic:nvPicPr>
-                                        <pic:blipFill>
-                                          <a:blip r:embed="rId27"/>
-                                          <a:stretch>
-                                            <a:fillRect/>
-                                          </a:stretch>
-                                        </pic:blipFill>
-                                        <pic:spPr>
-                                          <a:xfrm>
-                                            <a:off x="0" y="0"/>
-                                            <a:ext cx="6120130" cy="3843655"/>
-                                          </a:xfrm>
-                                          <a:prstGeom prst="rect">
-                                            <a:avLst/>
-                                          </a:prstGeom>
-                                        </pic:spPr>
-                                      </pic:pic>
-                                    </a:graphicData>
-                                  </a:graphic>
-                                </wp:inline>
-                              </w:drawing>
-                            </w:r>
-                            <w:r>
-                              <w:rPr>
-                                <w:vanish/>
-                              </w:rPr>
-                              <w:br w:type="textWrapping"/>
-                            </w:r>
-                            <w:r>
-                              <w:t xml:space="preserve">Figura </w:t>
-                            </w:r>
-                            <w:r>
-                              <w:fldChar w:fldCharType="begin"/>
-                            </w:r>
-                            <w:r>
-                              <w:instrText xml:space="preserve">SEQ Figura \* ARABIC</w:instrText>
-                            </w:r>
-                            <w:r>
-                              <w:fldChar w:fldCharType="separate"/>
-                            </w:r>
-                            <w:r>
-                              <w:t>17</w:t>
-                            </w:r>
-                            <w:r>
-                              <w:fldChar w:fldCharType="end"/>
-                            </w:r>
-                            <w:r>
-                              <w:t xml:space="preserve">- Visualización del gen EIF2A y SERP1 en UCSC browser. </w:t>
-                            </w:r>
-                          </w:p>
-                        </w:txbxContent>
-                      </wps:txbx>
-                      <wps:bodyPr lIns="0" tIns="0" rIns="0" bIns="0" anchor="t">
-                        <a:noAutofit/>
-                      </wps:bodyPr>
-                    </wps:wsp>
-                  </a:graphicData>
-                </a:graphic>
-              </wp:anchor>
-            </w:drawing>
-          </mc:Choice>
-          <mc:Fallback>
-            <w:pict>
-              <v:shape id="Frame17" o:spid="_x0000_s1026" o:spt="202" type="#_x0000_t202" style="position:absolute;left:0pt;margin-top:0.05pt;height:325.05pt;width:481.9pt;mso-position-horizontal:center;mso-wrap-distance-bottom:0pt;mso-wrap-distance-left:0pt;mso-wrap-distance-right:0pt;mso-wrap-distance-top:0pt;z-index:1024;mso-width-relative:page;mso-height-relative:page;" filled="f" stroked="f" coordsize="21600,21600" o:gfxdata="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">
-                <v:fill on="f" focussize="0,0"/>
-                <v:stroke on="f"/>
-                <v:imagedata o:title=""/>
-                <o:lock v:ext="edit" aspectratio="f"/>
-                <v:textbox inset="0mm,0mm,0mm,0mm">
-                  <w:txbxContent>
-                    <w:p>
-                      <w:pPr>
-                        <w:pStyle w:val="17"/>
-                        <w:spacing w:before="120" w:after="120"/>
-                        <w:jc w:val="both"/>
-                      </w:pPr>
-                      <w:r>
-                        <w:drawing>
-                          <wp:inline distT="0" distB="0" distL="0" distR="0">
-                            <wp:extent cx="6120130" cy="3843655"/>
-                            <wp:effectExtent l="0" t="0" r="0" b="0"/>
-                            <wp:docPr id="55" name="Image22"/>
-                            <wp:cNvGraphicFramePr>
-                              <a:graphicFrameLocks xmlns:a="http://schemas.openxmlformats.org/drawingml/2006/main" noChangeAspect="1"/>
-                            </wp:cNvGraphicFramePr>
-                            <a:graphic xmlns:a="http://schemas.openxmlformats.org/drawingml/2006/main">
-                              <a:graphicData uri="http://schemas.openxmlformats.org/drawingml/2006/picture">
-                                <pic:pic xmlns:pic="http://schemas.openxmlformats.org/drawingml/2006/picture">
-                                  <pic:nvPicPr>
-                                    <pic:cNvPr id="55" name="Image22"/>
-                                    <pic:cNvPicPr>
-                                      <a:picLocks noChangeAspect="1" noChangeArrowheads="1"/>
-                                    </pic:cNvPicPr>
-                                  </pic:nvPicPr>
-                                  <pic:blipFill>
-                                    <a:blip r:embed="rId27"/>
-                                    <a:stretch>
-                                      <a:fillRect/>
-                                    </a:stretch>
-                                  </pic:blipFill>
-                                  <pic:spPr>
-                                    <a:xfrm>
-                                      <a:off x="0" y="0"/>
-                                      <a:ext cx="6120130" cy="3843655"/>
-                                    </a:xfrm>
-                                    <a:prstGeom prst="rect">
-                                      <a:avLst/>
-                                    </a:prstGeom>
-                                  </pic:spPr>
-                                </pic:pic>
-                              </a:graphicData>
-                            </a:graphic>
-                          </wp:inline>
-                        </w:drawing>
-                      </w:r>
-                      <w:r>
-                        <w:rPr>
-                          <w:vanish/>
-                        </w:rPr>
-                        <w:br w:type="textWrapping"/>
-                      </w:r>
-                      <w:r>
-                        <w:t xml:space="preserve">Figura </w:t>
-                      </w:r>
-                      <w:r>
-                        <w:fldChar w:fldCharType="begin"/>
-                      </w:r>
-                      <w:r>
-                        <w:instrText xml:space="preserve">SEQ Figura \* ARABIC</w:instrText>
-                      </w:r>
-                      <w:r>
-                        <w:fldChar w:fldCharType="separate"/>
-                      </w:r>
-                      <w:r>
-                        <w:t>17</w:t>
-                      </w:r>
-                      <w:r>
-                        <w:fldChar w:fldCharType="end"/>
-                      </w:r>
-                      <w:r>
-                        <w:t xml:space="preserve">- Visualización del gen EIF2A y SERP1 en UCSC browser. </w:t>
-                      </w:r>
-                    </w:p>
-                  </w:txbxContent>
-                </v:textbox>
-                <w10:wrap type="square" side="largest"/>
-              </v:shape>
-            </w:pict>
-          </mc:Fallback>
-        </mc:AlternateContent>
+        <w:drawing>
+          <wp:inline distT="0" distB="0" distL="114300" distR="114300">
+            <wp:extent cx="6115685" cy="2904490"/>
+            <wp:effectExtent l="0" t="0" r="18415" b="10160"/>
+            <wp:docPr id="3" name="Imagen 3" descr="EIF2A"/>
+            <wp:cNvGraphicFramePr>
+              <a:graphicFrameLocks xmlns:a="http://schemas.openxmlformats.org/drawingml/2006/main" noChangeAspect="1"/>
+            </wp:cNvGraphicFramePr>
+            <a:graphic xmlns:a="http://schemas.openxmlformats.org/drawingml/2006/main">
+              <a:graphicData uri="http://schemas.openxmlformats.org/drawingml/2006/picture">
+                <pic:pic xmlns:pic="http://schemas.openxmlformats.org/drawingml/2006/picture">
+                  <pic:nvPicPr>
+                    <pic:cNvPr id="3" name="Imagen 3" descr="EIF2A"/>
+                    <pic:cNvPicPr>
+                      <a:picLocks noChangeAspect="1"/>
+                    </pic:cNvPicPr>
+                  </pic:nvPicPr>
+                  <pic:blipFill>
+                    <a:blip r:embed="rId27"/>
+                    <a:stretch>
+                      <a:fillRect/>
+                    </a:stretch>
+                  </pic:blipFill>
+                  <pic:spPr>
+                    <a:xfrm>
+                      <a:off x="0" y="0"/>
+                      <a:ext cx="6115685" cy="2904490"/>
+                    </a:xfrm>
+                    <a:prstGeom prst="rect">
+                      <a:avLst/>
+                    </a:prstGeom>
+                  </pic:spPr>
+                </pic:pic>
+              </a:graphicData>
+            </a:graphic>
+          </wp:inline>
+        </w:drawing>
+      </w:r>
+    </w:p>
+    <w:p>
+      <w:pPr>
+        <w:pStyle w:val="17"/>
+        <w:spacing w:before="120" w:after="120"/>
+        <w:jc w:val="both"/>
+        <w:rPr>
+          <w:rFonts w:hint="default"/>
+          <w:lang/>
+        </w:rPr>
+      </w:pPr>
+      <w:r>
+        <w:t xml:space="preserve">Figura </w:t>
+      </w:r>
+      <w:r>
+        <w:fldChar w:fldCharType="begin"/>
+      </w:r>
+      <w:r>
+        <w:instrText xml:space="preserve"> SEQ Figura \* ARABIC </w:instrText>
+      </w:r>
+      <w:r>
+        <w:fldChar w:fldCharType="separate"/>
+      </w:r>
+      <w:r>
+        <w:t>1</w:t>
+      </w:r>
+      <w:r>
+        <w:fldChar w:fldCharType="end"/>
+      </w:r>
+      <w:r>
+        <w:rPr>
+          <w:lang/>
+        </w:rPr>
+        <w:t>7</w:t>
+      </w:r>
+      <w:r>
+        <w:rPr>
+          <w:rFonts w:hint="default"/>
+          <w:lang/>
+        </w:rPr>
+        <w:t xml:space="preserve"> - </w:t>
+      </w:r>
+      <w:r>
+        <w:t xml:space="preserve">Visualización del gen </w:t>
+      </w:r>
+      <w:r>
+        <w:rPr>
+          <w:rFonts w:hint="default"/>
+          <w:lang/>
+        </w:rPr>
+        <w:t>EIF2A</w:t>
+      </w:r>
+      <w:r>
+        <w:t xml:space="preserve"> en</w:t>
+      </w:r>
+      <w:r>
+        <w:rPr>
+          <w:rFonts w:hint="default"/>
+        </w:rPr>
+        <w:t xml:space="preserve"> el navegador genómico de la</w:t>
+      </w:r>
+      <w:r>
+        <w:t xml:space="preserve"> UCSC</w:t>
+      </w:r>
+      <w:r>
+        <w:rPr>
+          <w:rFonts w:hint="default"/>
+        </w:rPr>
+        <w:t>.</w:t>
+      </w:r>
+    </w:p>
+    <w:p>
+      <w:pPr>
+        <w:keepNext w:val="0"/>
+        <w:keepLines w:val="0"/>
+        <w:pageBreakBefore w:val="0"/>
+        <w:widowControl/>
+        <w:kinsoku/>
+        <w:wordWrap/>
+        <w:overflowPunct/>
+        <w:topLinePunct w:val="0"/>
+        <w:autoSpaceDE/>
+        <w:autoSpaceDN/>
+        <w:bidi w:val="0"/>
+        <w:adjustRightInd/>
+        <w:snapToGrid/>
+        <w:spacing w:after="160" w:line="360" w:lineRule="auto"/>
+        <w:jc w:val="both"/>
+        <w:textAlignment w:val="auto"/>
+        <w:rPr>
+          <w:rFonts w:hint="default"/>
+          <w:sz w:val="24"/>
+          <w:szCs w:val="24"/>
+          <w:lang/>
+        </w:rPr>
+      </w:pPr>
+      <w:r>
+        <w:rPr>
+          <w:rFonts w:hint="default"/>
+          <w:sz w:val="24"/>
+          <w:szCs w:val="24"/>
+          <w:lang/>
+        </w:rPr>
+        <w:t>En conclusión</w:t>
+      </w:r>
+      <w:r>
+        <w:rPr>
+          <w:rFonts w:hint="default"/>
+          <w:sz w:val="24"/>
+          <w:szCs w:val="24"/>
+        </w:rPr>
+        <w:t xml:space="preserve">, </w:t>
+      </w:r>
+      <w:r>
+        <w:rPr>
+          <w:rFonts w:hint="default"/>
+          <w:sz w:val="24"/>
+          <w:szCs w:val="24"/>
+          <w:lang/>
+        </w:rPr>
+        <w:t xml:space="preserve">de las visualizaciones realizadas </w:t>
+      </w:r>
+      <w:r>
+        <w:rPr>
+          <w:rFonts w:hint="default"/>
+          <w:sz w:val="24"/>
+          <w:szCs w:val="24"/>
+        </w:rPr>
+        <w:t xml:space="preserve">llama la atención que los </w:t>
+      </w:r>
+      <w:r>
+        <w:rPr>
+          <w:rFonts w:hint="default"/>
+          <w:sz w:val="24"/>
+          <w:szCs w:val="24"/>
+          <w:lang/>
+        </w:rPr>
+        <w:t xml:space="preserve">segmentos de E1 </w:t>
+      </w:r>
+      <w:r>
+        <w:rPr>
+          <w:rFonts w:hint="default"/>
+          <w:sz w:val="24"/>
+          <w:szCs w:val="24"/>
+        </w:rPr>
+        <w:t>correspondientes a estos genes se ubican en el extremo 5’ de los mismos, en los cuales también se observa hipometilación (asociada a expresión)</w:t>
+      </w:r>
+      <w:r>
+        <w:rPr>
+          <w:rFonts w:hint="default"/>
+          <w:sz w:val="24"/>
+          <w:szCs w:val="24"/>
+          <w:lang/>
+        </w:rPr>
+        <w:t>,</w:t>
+      </w:r>
+      <w:r>
+        <w:rPr>
+          <w:rFonts w:hint="default"/>
+          <w:sz w:val="24"/>
+          <w:szCs w:val="24"/>
+        </w:rPr>
+        <w:t xml:space="preserve"> solapamiento con </w:t>
+      </w:r>
+      <w:r>
+        <w:rPr>
+          <w:rFonts w:hint="default"/>
+          <w:sz w:val="24"/>
+          <w:szCs w:val="24"/>
+          <w:lang/>
+        </w:rPr>
+        <w:t xml:space="preserve">segmentos </w:t>
+      </w:r>
+      <w:r>
+        <w:rPr>
+          <w:rFonts w:hint="default"/>
+          <w:sz w:val="24"/>
+          <w:szCs w:val="24"/>
+        </w:rPr>
+        <w:t>de DNas</w:t>
+      </w:r>
+      <w:r>
+        <w:rPr>
+          <w:rFonts w:hint="default"/>
+          <w:sz w:val="24"/>
+          <w:szCs w:val="24"/>
+          <w:lang/>
+        </w:rPr>
+        <w:t>e I (región accesible) y presencia de las marcas epigenéticas H3K4me3 y H3K27ac (asociadas a promotores activos). Esto implica que los genes observados, de expresión típica en monocitos, muestran sus promotores activos y podrían transcribirse.</w:t>
       </w:r>
     </w:p>
     <w:p>
@@ -6046,6 +6944,8 @@
           <w:numId w:val="1"/>
         </w:numPr>
       </w:pPr>
+      <w:bookmarkStart w:id="12" w:name="_GoBack"/>
+      <w:bookmarkEnd w:id="12"/>
       <w:r>
         <w:t>Regiones hiper e hipometiladas</w:t>
       </w:r>
@@ -7091,7 +7991,7 @@
   <w:docDefaults>
     <w:rPrDefault>
       <w:rPr>
-        <w:rFonts w:ascii="Liberation Serif" w:hAnsi="Liberation Serif" w:eastAsia="Arial Unicode MS" w:cs="Lucida Sans"/>
+        <w:rFonts w:ascii="Times New Roman" w:hAnsi="Times New Roman" w:eastAsia="SimSun" w:cs="Times New Roman"/>
       </w:rPr>
     </w:rPrDefault>
   </w:docDefaults>

</xml_diff>